<commit_message>
commiteo con la practica acabada, recomiendo usar ProyectoFinalEstacionEsquiAcabado ya que no aparecen algunas clases que luego he borrado y que no son necesarias para que funcione el programa
</commit_message>
<xml_diff>
--- a/ProyectoFinalEstacionEsqui/Documentacion de pruebas realizadas.docx
+++ b/ProyectoFinalEstacionEsqui/Documentacion de pruebas realizadas.docx
@@ -3081,7 +3081,499 @@
           <w:b/>
         </w:rPr>
         <w:lastRenderedPageBreak/>
-        <w:t>6</w:t>
+        <w:t xml:space="preserve">6. </w:t>
+      </w:r>
+      <w:r>
+        <w:rPr>
+          <w:b/>
+        </w:rPr>
+        <w:t>Prueb</w:t>
+      </w:r>
+      <w:r>
+        <w:rPr>
+          <w:b/>
+        </w:rPr>
+        <w:t xml:space="preserve">a de funcionamiento correcto de los métodos </w:t>
+      </w:r>
+      <w:proofErr w:type="spellStart"/>
+      <w:proofErr w:type="gramStart"/>
+      <w:r>
+        <w:rPr>
+          <w:b/>
+        </w:rPr>
+        <w:t>devolverMaterial</w:t>
+      </w:r>
+      <w:proofErr w:type="spellEnd"/>
+      <w:r>
+        <w:rPr>
+          <w:b/>
+        </w:rPr>
+        <w:t>(</w:t>
+      </w:r>
+      <w:proofErr w:type="gramEnd"/>
+      <w:r>
+        <w:rPr>
+          <w:b/>
+        </w:rPr>
+        <w:t>)</w:t>
+      </w:r>
+      <w:r>
+        <w:rPr>
+          <w:b/>
+        </w:rPr>
+        <w:t xml:space="preserve"> y </w:t>
+      </w:r>
+      <w:proofErr w:type="spellStart"/>
+      <w:r>
+        <w:rPr>
+          <w:b/>
+        </w:rPr>
+        <w:t>aplicarDevolucionMaterial</w:t>
+      </w:r>
+      <w:proofErr w:type="spellEnd"/>
+      <w:r>
+        <w:rPr>
+          <w:b/>
+        </w:rPr>
+        <w:t>(</w:t>
+      </w:r>
+      <w:r>
+        <w:rPr>
+          <w:b/>
+        </w:rPr>
+        <w:t>)</w:t>
+      </w:r>
+    </w:p>
+    <w:p>
+      <w:pPr>
+        <w:pStyle w:val="Ttulo1"/>
+        <w:rPr>
+          <w:color w:val="549E39" w:themeColor="accent1"/>
+          <w:sz w:val="28"/>
+          <w:szCs w:val="28"/>
+        </w:rPr>
+      </w:pPr>
+      <w:r>
+        <w:rPr>
+          <w:color w:val="549E39" w:themeColor="accent1"/>
+          <w:sz w:val="28"/>
+          <w:szCs w:val="28"/>
+        </w:rPr>
+        <w:t>Método con el cual el usuario puede autentificarse. Pide los datos del usuario para autenti</w:t>
+      </w:r>
+      <w:r>
+        <w:rPr>
+          <w:color w:val="549E39" w:themeColor="accent1"/>
+          <w:sz w:val="28"/>
+          <w:szCs w:val="28"/>
+        </w:rPr>
+        <w:t>fi</w:t>
+      </w:r>
+      <w:r>
+        <w:rPr>
+          <w:color w:val="549E39" w:themeColor="accent1"/>
+          <w:sz w:val="28"/>
+          <w:szCs w:val="28"/>
+        </w:rPr>
+        <w:t xml:space="preserve">carse y si se identifica con éxito devuelve un </w:t>
+      </w:r>
+      <w:proofErr w:type="spellStart"/>
+      <w:r>
+        <w:rPr>
+          <w:color w:val="549E39" w:themeColor="accent1"/>
+          <w:sz w:val="28"/>
+          <w:szCs w:val="28"/>
+        </w:rPr>
+        <w:t>int</w:t>
+      </w:r>
+      <w:proofErr w:type="spellEnd"/>
+      <w:r>
+        <w:rPr>
+          <w:color w:val="549E39" w:themeColor="accent1"/>
+          <w:sz w:val="28"/>
+          <w:szCs w:val="28"/>
+        </w:rPr>
+        <w:t xml:space="preserve"> con su id, sino devuelve 0</w:t>
+      </w:r>
+    </w:p>
+    <w:p/>
+    <w:tbl>
+      <w:tblPr>
+        <w:tblStyle w:val="Tablaconcuadrcula"/>
+        <w:tblW w:w="0" w:type="auto"/>
+        <w:tblLook w:val="04A0" w:firstRow="1" w:lastRow="0" w:firstColumn="1" w:lastColumn="0" w:noHBand="0" w:noVBand="1"/>
+      </w:tblPr>
+      <w:tblGrid>
+        <w:gridCol w:w="666"/>
+        <w:gridCol w:w="7838"/>
+      </w:tblGrid>
+      <w:tr>
+        <w:tc>
+          <w:tcPr>
+            <w:tcW w:w="653" w:type="dxa"/>
+            <w:tcBorders>
+              <w:top w:val="nil"/>
+              <w:left w:val="nil"/>
+              <w:bottom w:val="nil"/>
+              <w:right w:val="nil"/>
+            </w:tcBorders>
+          </w:tcPr>
+          <w:p>
+            <w:pPr>
+              <w:jc w:val="right"/>
+              <w:rPr>
+                <w:u w:val="single"/>
+              </w:rPr>
+            </w:pPr>
+            <w:r>
+              <w:rPr>
+                <w:noProof/>
+                <w:lang w:eastAsia="es-ES"/>
+              </w:rPr>
+              <w:drawing>
+                <wp:inline distT="0" distB="0" distL="0" distR="0" wp14:anchorId="177E2F29" wp14:editId="5EE3F077">
+                  <wp:extent cx="285750" cy="285750"/>
+                  <wp:effectExtent l="0" t="0" r="0" b="0"/>
+                  <wp:docPr id="45" name="Imagen 45" descr="C:\Users\Yann\AppData\Local\Microsoft\Windows\INetCache\Content.Word\1200px-Yes_Check_Circle.svg.png"/>
+                  <wp:cNvGraphicFramePr>
+                    <a:graphicFrameLocks xmlns:a="http://schemas.openxmlformats.org/drawingml/2006/main" noChangeAspect="1"/>
+                  </wp:cNvGraphicFramePr>
+                  <a:graphic xmlns:a="http://schemas.openxmlformats.org/drawingml/2006/main">
+                    <a:graphicData uri="http://schemas.openxmlformats.org/drawingml/2006/picture">
+                      <pic:pic xmlns:pic="http://schemas.openxmlformats.org/drawingml/2006/picture">
+                        <pic:nvPicPr>
+                          <pic:cNvPr id="0" name="Imagen 2" descr="C:\Users\Yann\AppData\Local\Microsoft\Windows\INetCache\Content.Word\1200px-Yes_Check_Circle.svg.png"/>
+                          <pic:cNvPicPr>
+                            <a:picLocks noChangeAspect="1" noChangeArrowheads="1"/>
+                          </pic:cNvPicPr>
+                        </pic:nvPicPr>
+                        <pic:blipFill>
+                          <a:blip r:embed="rId7" cstate="print">
+                            <a:extLst>
+                              <a:ext uri="{28A0092B-C50C-407E-A947-70E740481C1C}">
+                                <a14:useLocalDpi xmlns:a14="http://schemas.microsoft.com/office/drawing/2010/main" val="0"/>
+                              </a:ext>
+                            </a:extLst>
+                          </a:blip>
+                          <a:srcRect/>
+                          <a:stretch>
+                            <a:fillRect/>
+                          </a:stretch>
+                        </pic:blipFill>
+                        <pic:spPr bwMode="auto">
+                          <a:xfrm>
+                            <a:off x="0" y="0"/>
+                            <a:ext cx="285750" cy="285750"/>
+                          </a:xfrm>
+                          <a:prstGeom prst="rect">
+                            <a:avLst/>
+                          </a:prstGeom>
+                          <a:noFill/>
+                          <a:ln>
+                            <a:noFill/>
+                          </a:ln>
+                        </pic:spPr>
+                      </pic:pic>
+                    </a:graphicData>
+                  </a:graphic>
+                </wp:inline>
+              </w:drawing>
+            </w:r>
+          </w:p>
+        </w:tc>
+        <w:tc>
+          <w:tcPr>
+            <w:tcW w:w="7851" w:type="dxa"/>
+            <w:tcBorders>
+              <w:top w:val="nil"/>
+              <w:left w:val="nil"/>
+              <w:bottom w:val="nil"/>
+              <w:right w:val="nil"/>
+            </w:tcBorders>
+          </w:tcPr>
+          <w:p>
+            <w:pPr>
+              <w:rPr>
+                <w:u w:val="single"/>
+              </w:rPr>
+            </w:pPr>
+            <w:r>
+              <w:rPr>
+                <w:rStyle w:val="Ttulo1Car"/>
+              </w:rPr>
+              <w:t>Si nos identificamos con datos correctos nos deja seguir</w:t>
+            </w:r>
+          </w:p>
+          <w:p>
+            <w:pPr>
+              <w:pStyle w:val="Sinespaciado"/>
+              <w:rPr>
+                <w:rFonts w:asciiTheme="majorHAnsi" w:eastAsiaTheme="majorEastAsia" w:hAnsiTheme="majorHAnsi" w:cstheme="majorBidi"/>
+                <w:color w:val="2A4F1C" w:themeColor="accent1" w:themeShade="80"/>
+                <w:sz w:val="36"/>
+                <w:szCs w:val="36"/>
+                <w:u w:val="single"/>
+              </w:rPr>
+            </w:pPr>
+          </w:p>
+          <w:p>
+            <w:pPr>
+              <w:pStyle w:val="Sinespaciado"/>
+            </w:pPr>
+            <w:r>
+              <w:rPr>
+                <w:rFonts w:eastAsiaTheme="majorEastAsia"/>
+                <w:noProof/>
+                <w:lang w:eastAsia="es-ES"/>
+              </w:rPr>
+              <w:drawing>
+                <wp:inline distT="0" distB="0" distL="0" distR="0" wp14:anchorId="42F63993" wp14:editId="7B0B88AD">
+                  <wp:extent cx="4237990" cy="1162050"/>
+                  <wp:effectExtent l="0" t="0" r="0" b="0"/>
+                  <wp:docPr id="50" name="Imagen 50"/>
+                  <wp:cNvGraphicFramePr>
+                    <a:graphicFrameLocks xmlns:a="http://schemas.openxmlformats.org/drawingml/2006/main" noChangeAspect="1"/>
+                  </wp:cNvGraphicFramePr>
+                  <a:graphic xmlns:a="http://schemas.openxmlformats.org/drawingml/2006/main">
+                    <a:graphicData uri="http://schemas.openxmlformats.org/drawingml/2006/picture">
+                      <pic:pic xmlns:pic="http://schemas.openxmlformats.org/drawingml/2006/picture">
+                        <pic:nvPicPr>
+                          <pic:cNvPr id="44" name="Captura10.PNG"/>
+                          <pic:cNvPicPr/>
+                        </pic:nvPicPr>
+                        <pic:blipFill rotWithShape="1">
+                          <a:blip r:embed="rId17">
+                            <a:extLst>
+                              <a:ext uri="{28A0092B-C50C-407E-A947-70E740481C1C}">
+                                <a14:useLocalDpi xmlns:a14="http://schemas.microsoft.com/office/drawing/2010/main" val="0"/>
+                              </a:ext>
+                            </a:extLst>
+                          </a:blip>
+                          <a:srcRect t="27576" b="48729"/>
+                          <a:stretch/>
+                        </pic:blipFill>
+                        <pic:spPr bwMode="auto">
+                          <a:xfrm>
+                            <a:off x="0" y="0"/>
+                            <a:ext cx="4238625" cy="1162224"/>
+                          </a:xfrm>
+                          <a:prstGeom prst="rect">
+                            <a:avLst/>
+                          </a:prstGeom>
+                          <a:ln>
+                            <a:noFill/>
+                          </a:ln>
+                          <a:extLst>
+                            <a:ext uri="{53640926-AAD7-44D8-BBD7-CCE9431645EC}">
+                              <a14:shadowObscured xmlns:a14="http://schemas.microsoft.com/office/drawing/2010/main"/>
+                            </a:ext>
+                          </a:extLst>
+                        </pic:spPr>
+                      </pic:pic>
+                    </a:graphicData>
+                  </a:graphic>
+                </wp:inline>
+              </w:drawing>
+            </w:r>
+          </w:p>
+        </w:tc>
+      </w:tr>
+    </w:tbl>
+    <w:p>
+      <w:pPr>
+        <w:rPr>
+          <w:u w:val="single"/>
+        </w:rPr>
+      </w:pPr>
+    </w:p>
+    <w:tbl>
+      <w:tblPr>
+        <w:tblStyle w:val="Tablaconcuadrcula"/>
+        <w:tblW w:w="0" w:type="auto"/>
+        <w:tblBorders>
+          <w:top w:val="none" w:sz="0" w:space="0" w:color="auto"/>
+          <w:left w:val="none" w:sz="0" w:space="0" w:color="auto"/>
+          <w:bottom w:val="none" w:sz="0" w:space="0" w:color="auto"/>
+          <w:right w:val="none" w:sz="0" w:space="0" w:color="auto"/>
+          <w:insideH w:val="none" w:sz="0" w:space="0" w:color="auto"/>
+          <w:insideV w:val="none" w:sz="0" w:space="0" w:color="auto"/>
+        </w:tblBorders>
+        <w:tblLook w:val="04A0" w:firstRow="1" w:lastRow="0" w:firstColumn="1" w:lastColumn="0" w:noHBand="0" w:noVBand="1"/>
+      </w:tblPr>
+      <w:tblGrid>
+        <w:gridCol w:w="666"/>
+        <w:gridCol w:w="7838"/>
+      </w:tblGrid>
+      <w:tr>
+        <w:tc>
+          <w:tcPr>
+            <w:tcW w:w="666" w:type="dxa"/>
+          </w:tcPr>
+          <w:p>
+            <w:pPr>
+              <w:jc w:val="right"/>
+              <w:rPr>
+                <w:u w:val="single"/>
+              </w:rPr>
+            </w:pPr>
+            <w:r>
+              <w:rPr>
+                <w:noProof/>
+                <w:lang w:eastAsia="es-ES"/>
+              </w:rPr>
+              <w:drawing>
+                <wp:inline distT="0" distB="0" distL="0" distR="0" wp14:anchorId="6BF26597" wp14:editId="4D303F07">
+                  <wp:extent cx="285750" cy="285750"/>
+                  <wp:effectExtent l="0" t="0" r="0" b="0"/>
+                  <wp:docPr id="48" name="Imagen 48" descr="C:\Users\Yann\AppData\Local\Microsoft\Windows\INetCache\Content.Word\1200px-Yes_Check_Circle.svg.png"/>
+                  <wp:cNvGraphicFramePr>
+                    <a:graphicFrameLocks xmlns:a="http://schemas.openxmlformats.org/drawingml/2006/main" noChangeAspect="1"/>
+                  </wp:cNvGraphicFramePr>
+                  <a:graphic xmlns:a="http://schemas.openxmlformats.org/drawingml/2006/main">
+                    <a:graphicData uri="http://schemas.openxmlformats.org/drawingml/2006/picture">
+                      <pic:pic xmlns:pic="http://schemas.openxmlformats.org/drawingml/2006/picture">
+                        <pic:nvPicPr>
+                          <pic:cNvPr id="0" name="Imagen 2" descr="C:\Users\Yann\AppData\Local\Microsoft\Windows\INetCache\Content.Word\1200px-Yes_Check_Circle.svg.png"/>
+                          <pic:cNvPicPr>
+                            <a:picLocks noChangeAspect="1" noChangeArrowheads="1"/>
+                          </pic:cNvPicPr>
+                        </pic:nvPicPr>
+                        <pic:blipFill>
+                          <a:blip r:embed="rId7" cstate="print">
+                            <a:extLst>
+                              <a:ext uri="{28A0092B-C50C-407E-A947-70E740481C1C}">
+                                <a14:useLocalDpi xmlns:a14="http://schemas.microsoft.com/office/drawing/2010/main" val="0"/>
+                              </a:ext>
+                            </a:extLst>
+                          </a:blip>
+                          <a:srcRect/>
+                          <a:stretch>
+                            <a:fillRect/>
+                          </a:stretch>
+                        </pic:blipFill>
+                        <pic:spPr bwMode="auto">
+                          <a:xfrm>
+                            <a:off x="0" y="0"/>
+                            <a:ext cx="285750" cy="285750"/>
+                          </a:xfrm>
+                          <a:prstGeom prst="rect">
+                            <a:avLst/>
+                          </a:prstGeom>
+                          <a:noFill/>
+                          <a:ln>
+                            <a:noFill/>
+                          </a:ln>
+                        </pic:spPr>
+                      </pic:pic>
+                    </a:graphicData>
+                  </a:graphic>
+                </wp:inline>
+              </w:drawing>
+            </w:r>
+          </w:p>
+        </w:tc>
+        <w:tc>
+          <w:tcPr>
+            <w:tcW w:w="7838" w:type="dxa"/>
+          </w:tcPr>
+          <w:p>
+            <w:pPr>
+              <w:rPr>
+                <w:u w:val="single"/>
+              </w:rPr>
+            </w:pPr>
+            <w:r>
+              <w:rPr>
+                <w:rStyle w:val="Ttulo1Car"/>
+              </w:rPr>
+              <w:t xml:space="preserve">Si nos identificamos con datos </w:t>
+            </w:r>
+            <w:r>
+              <w:rPr>
+                <w:rStyle w:val="Ttulo1Car"/>
+              </w:rPr>
+              <w:t>erróneos no</w:t>
+            </w:r>
+            <w:r>
+              <w:rPr>
+                <w:rStyle w:val="Ttulo1Car"/>
+              </w:rPr>
+              <w:t xml:space="preserve"> nos deja seguir</w:t>
+            </w:r>
+          </w:p>
+          <w:p>
+            <w:pPr>
+              <w:rPr>
+                <w:rStyle w:val="Ttulo1Car"/>
+              </w:rPr>
+            </w:pPr>
+          </w:p>
+          <w:p>
+            <w:r>
+              <w:rPr>
+                <w:noProof/>
+                <w:lang w:eastAsia="es-ES"/>
+              </w:rPr>
+              <w:drawing>
+                <wp:inline distT="0" distB="0" distL="0" distR="0">
+                  <wp:extent cx="4410075" cy="1203482"/>
+                  <wp:effectExtent l="0" t="0" r="0" b="0"/>
+                  <wp:docPr id="51" name="Imagen 51"/>
+                  <wp:cNvGraphicFramePr>
+                    <a:graphicFrameLocks xmlns:a="http://schemas.openxmlformats.org/drawingml/2006/main" noChangeAspect="1"/>
+                  </wp:cNvGraphicFramePr>
+                  <a:graphic xmlns:a="http://schemas.openxmlformats.org/drawingml/2006/main">
+                    <a:graphicData uri="http://schemas.openxmlformats.org/drawingml/2006/picture">
+                      <pic:pic xmlns:pic="http://schemas.openxmlformats.org/drawingml/2006/picture">
+                        <pic:nvPicPr>
+                          <pic:cNvPr id="51" name="Captura14.PNG"/>
+                          <pic:cNvPicPr/>
+                        </pic:nvPicPr>
+                        <pic:blipFill>
+                          <a:blip r:embed="rId21">
+                            <a:extLst>
+                              <a:ext uri="{28A0092B-C50C-407E-A947-70E740481C1C}">
+                                <a14:useLocalDpi xmlns:a14="http://schemas.microsoft.com/office/drawing/2010/main" val="0"/>
+                              </a:ext>
+                            </a:extLst>
+                          </a:blip>
+                          <a:stretch>
+                            <a:fillRect/>
+                          </a:stretch>
+                        </pic:blipFill>
+                        <pic:spPr>
+                          <a:xfrm>
+                            <a:off x="0" y="0"/>
+                            <a:ext cx="4425907" cy="1207803"/>
+                          </a:xfrm>
+                          <a:prstGeom prst="rect">
+                            <a:avLst/>
+                          </a:prstGeom>
+                        </pic:spPr>
+                      </pic:pic>
+                    </a:graphicData>
+                  </a:graphic>
+                </wp:inline>
+              </w:drawing>
+            </w:r>
+          </w:p>
+        </w:tc>
+      </w:tr>
+    </w:tbl>
+    <w:p/>
+    <w:p>
+      <w:pPr>
+        <w:pStyle w:val="Ttulo1"/>
+        <w:rPr>
+          <w:b/>
+          <w:u w:val="single"/>
+        </w:rPr>
+      </w:pPr>
+      <w:r>
+        <w:rPr>
+          <w:b/>
+        </w:rPr>
+        <w:t>7</w:t>
       </w:r>
       <w:r>
         <w:rPr>
@@ -3160,6 +3652,10 @@
     <w:p>
       <w:pPr>
         <w:rPr>
+          <w:rFonts w:asciiTheme="majorHAnsi" w:eastAsiaTheme="majorEastAsia" w:hAnsiTheme="majorHAnsi" w:cstheme="majorBidi"/>
+          <w:color w:val="549E39" w:themeColor="accent1"/>
+          <w:sz w:val="28"/>
+          <w:szCs w:val="28"/>
           <w:u w:val="single"/>
         </w:rPr>
       </w:pPr>
@@ -3259,7 +3755,53 @@
           <w:sz w:val="28"/>
           <w:szCs w:val="28"/>
         </w:rPr>
-        <w:t xml:space="preserve">), aplica dicha devolución, es decir una vez comprobada la devolución y calculada y mostrada la multa en caso que la haya </w:t>
+        <w:t>), aplica dicha devolución, es decir</w:t>
+      </w:r>
+      <w:r>
+        <w:rPr>
+          <w:rFonts w:asciiTheme="majorHAnsi" w:eastAsiaTheme="majorEastAsia" w:hAnsiTheme="majorHAnsi" w:cstheme="majorBidi"/>
+          <w:color w:val="549E39" w:themeColor="accent1"/>
+          <w:sz w:val="28"/>
+          <w:szCs w:val="28"/>
+        </w:rPr>
+        <w:t>,</w:t>
+      </w:r>
+      <w:r>
+        <w:rPr>
+          <w:rFonts w:asciiTheme="majorHAnsi" w:eastAsiaTheme="majorEastAsia" w:hAnsiTheme="majorHAnsi" w:cstheme="majorBidi"/>
+          <w:color w:val="549E39" w:themeColor="accent1"/>
+          <w:sz w:val="28"/>
+          <w:szCs w:val="28"/>
+        </w:rPr>
+        <w:t xml:space="preserve"> una vez comprobada la devolución y la multa en </w:t>
+      </w:r>
+      <w:r>
+        <w:rPr>
+          <w:rFonts w:asciiTheme="majorHAnsi" w:eastAsiaTheme="majorEastAsia" w:hAnsiTheme="majorHAnsi" w:cstheme="majorBidi"/>
+          <w:color w:val="549E39" w:themeColor="accent1"/>
+          <w:sz w:val="28"/>
+          <w:szCs w:val="28"/>
+        </w:rPr>
+        <w:lastRenderedPageBreak/>
+        <w:t>caso que la haya</w:t>
+      </w:r>
+      <w:r>
+        <w:rPr>
+          <w:rFonts w:asciiTheme="majorHAnsi" w:eastAsiaTheme="majorEastAsia" w:hAnsiTheme="majorHAnsi" w:cstheme="majorBidi"/>
+          <w:color w:val="549E39" w:themeColor="accent1"/>
+          <w:sz w:val="28"/>
+          <w:szCs w:val="28"/>
+        </w:rPr>
+        <w:t>,</w:t>
+      </w:r>
+      <w:r>
+        <w:rPr>
+          <w:rFonts w:asciiTheme="majorHAnsi" w:eastAsiaTheme="majorEastAsia" w:hAnsiTheme="majorHAnsi" w:cstheme="majorBidi"/>
+          <w:color w:val="549E39" w:themeColor="accent1"/>
+          <w:sz w:val="28"/>
+          <w:szCs w:val="28"/>
+        </w:rPr>
+        <w:t xml:space="preserve"> </w:t>
       </w:r>
       <w:proofErr w:type="spellStart"/>
       <w:r>
@@ -3290,8 +3832,3338 @@
         </w:rPr>
         <w:t xml:space="preserve"> nos hace los cambios en la base de datos y nos imprime un ticket.</w:t>
       </w:r>
-      <w:bookmarkStart w:id="0" w:name="_GoBack"/>
-      <w:bookmarkEnd w:id="0"/>
+    </w:p>
+    <w:p>
+      <w:pPr>
+        <w:rPr>
+          <w:rFonts w:asciiTheme="majorHAnsi" w:eastAsiaTheme="majorEastAsia" w:hAnsiTheme="majorHAnsi" w:cstheme="majorBidi"/>
+          <w:color w:val="549E39" w:themeColor="accent1"/>
+          <w:sz w:val="28"/>
+          <w:szCs w:val="28"/>
+        </w:rPr>
+      </w:pPr>
+    </w:p>
+    <w:tbl>
+      <w:tblPr>
+        <w:tblStyle w:val="Tablaconcuadrcula"/>
+        <w:tblW w:w="0" w:type="auto"/>
+        <w:tblLook w:val="04A0" w:firstRow="1" w:lastRow="0" w:firstColumn="1" w:lastColumn="0" w:noHBand="0" w:noVBand="1"/>
+      </w:tblPr>
+      <w:tblGrid>
+        <w:gridCol w:w="622"/>
+        <w:gridCol w:w="7882"/>
+      </w:tblGrid>
+      <w:tr>
+        <w:tc>
+          <w:tcPr>
+            <w:tcW w:w="622" w:type="dxa"/>
+            <w:tcBorders>
+              <w:top w:val="nil"/>
+              <w:left w:val="nil"/>
+              <w:bottom w:val="nil"/>
+              <w:right w:val="nil"/>
+            </w:tcBorders>
+          </w:tcPr>
+          <w:p>
+            <w:pPr>
+              <w:jc w:val="right"/>
+              <w:rPr>
+                <w:u w:val="single"/>
+              </w:rPr>
+            </w:pPr>
+            <w:r>
+              <w:rPr>
+                <w:noProof/>
+                <w:lang w:eastAsia="es-ES"/>
+              </w:rPr>
+              <w:drawing>
+                <wp:inline distT="0" distB="0" distL="0" distR="0" wp14:anchorId="6705C453" wp14:editId="63498662">
+                  <wp:extent cx="285750" cy="285750"/>
+                  <wp:effectExtent l="0" t="0" r="0" b="0"/>
+                  <wp:docPr id="52" name="Imagen 52" descr="C:\Users\Yann\AppData\Local\Microsoft\Windows\INetCache\Content.Word\1200px-Yes_Check_Circle.svg.png"/>
+                  <wp:cNvGraphicFramePr>
+                    <a:graphicFrameLocks xmlns:a="http://schemas.openxmlformats.org/drawingml/2006/main" noChangeAspect="1"/>
+                  </wp:cNvGraphicFramePr>
+                  <a:graphic xmlns:a="http://schemas.openxmlformats.org/drawingml/2006/main">
+                    <a:graphicData uri="http://schemas.openxmlformats.org/drawingml/2006/picture">
+                      <pic:pic xmlns:pic="http://schemas.openxmlformats.org/drawingml/2006/picture">
+                        <pic:nvPicPr>
+                          <pic:cNvPr id="0" name="Imagen 2" descr="C:\Users\Yann\AppData\Local\Microsoft\Windows\INetCache\Content.Word\1200px-Yes_Check_Circle.svg.png"/>
+                          <pic:cNvPicPr>
+                            <a:picLocks noChangeAspect="1" noChangeArrowheads="1"/>
+                          </pic:cNvPicPr>
+                        </pic:nvPicPr>
+                        <pic:blipFill>
+                          <a:blip r:embed="rId7" cstate="print">
+                            <a:extLst>
+                              <a:ext uri="{28A0092B-C50C-407E-A947-70E740481C1C}">
+                                <a14:useLocalDpi xmlns:a14="http://schemas.microsoft.com/office/drawing/2010/main" val="0"/>
+                              </a:ext>
+                            </a:extLst>
+                          </a:blip>
+                          <a:srcRect/>
+                          <a:stretch>
+                            <a:fillRect/>
+                          </a:stretch>
+                        </pic:blipFill>
+                        <pic:spPr bwMode="auto">
+                          <a:xfrm>
+                            <a:off x="0" y="0"/>
+                            <a:ext cx="285750" cy="285750"/>
+                          </a:xfrm>
+                          <a:prstGeom prst="rect">
+                            <a:avLst/>
+                          </a:prstGeom>
+                          <a:noFill/>
+                          <a:ln>
+                            <a:noFill/>
+                          </a:ln>
+                        </pic:spPr>
+                      </pic:pic>
+                    </a:graphicData>
+                  </a:graphic>
+                </wp:inline>
+              </w:drawing>
+            </w:r>
+          </w:p>
+        </w:tc>
+        <w:tc>
+          <w:tcPr>
+            <w:tcW w:w="7882" w:type="dxa"/>
+            <w:tcBorders>
+              <w:top w:val="nil"/>
+              <w:left w:val="nil"/>
+              <w:bottom w:val="nil"/>
+              <w:right w:val="nil"/>
+            </w:tcBorders>
+          </w:tcPr>
+          <w:p>
+            <w:pPr>
+              <w:rPr>
+                <w:u w:val="single"/>
+              </w:rPr>
+            </w:pPr>
+            <w:r>
+              <w:rPr>
+                <w:rStyle w:val="Ttulo1Car"/>
+              </w:rPr>
+              <w:t xml:space="preserve">Si </w:t>
+            </w:r>
+            <w:r>
+              <w:rPr>
+                <w:rStyle w:val="Ttulo1Car"/>
+              </w:rPr>
+              <w:t>devolvemos el material a tiempo no hay problema</w:t>
+            </w:r>
+            <w:r>
+              <w:rPr>
+                <w:rStyle w:val="Ttulo1Car"/>
+              </w:rPr>
+              <w:t xml:space="preserve">, nos imprime el ticket </w:t>
+            </w:r>
+          </w:p>
+          <w:p>
+            <w:pPr>
+              <w:pStyle w:val="Sinespaciado"/>
+              <w:rPr>
+                <w:rFonts w:asciiTheme="majorHAnsi" w:eastAsiaTheme="majorEastAsia" w:hAnsiTheme="majorHAnsi" w:cstheme="majorBidi"/>
+                <w:color w:val="2A4F1C" w:themeColor="accent1" w:themeShade="80"/>
+                <w:sz w:val="36"/>
+                <w:szCs w:val="36"/>
+                <w:u w:val="single"/>
+              </w:rPr>
+            </w:pPr>
+          </w:p>
+          <w:p>
+            <w:pPr>
+              <w:pStyle w:val="Sinespaciado"/>
+            </w:pPr>
+          </w:p>
+        </w:tc>
+      </w:tr>
+      <w:tr>
+        <w:tc>
+          <w:tcPr>
+            <w:tcW w:w="622" w:type="dxa"/>
+            <w:tcBorders>
+              <w:top w:val="nil"/>
+              <w:left w:val="nil"/>
+              <w:bottom w:val="nil"/>
+              <w:right w:val="nil"/>
+            </w:tcBorders>
+          </w:tcPr>
+          <w:p>
+            <w:pPr>
+              <w:jc w:val="right"/>
+              <w:rPr>
+                <w:u w:val="single"/>
+              </w:rPr>
+            </w:pPr>
+            <w:r>
+              <w:rPr>
+                <w:noProof/>
+                <w:lang w:eastAsia="es-ES"/>
+              </w:rPr>
+              <w:drawing>
+                <wp:inline distT="0" distB="0" distL="0" distR="0" wp14:anchorId="5A6788C5" wp14:editId="50F6E2AE">
+                  <wp:extent cx="285750" cy="285750"/>
+                  <wp:effectExtent l="0" t="0" r="0" b="0"/>
+                  <wp:docPr id="60" name="Imagen 60" descr="C:\Users\Yann\AppData\Local\Microsoft\Windows\INetCache\Content.Word\1200px-Yes_Check_Circle.svg.png"/>
+                  <wp:cNvGraphicFramePr>
+                    <a:graphicFrameLocks xmlns:a="http://schemas.openxmlformats.org/drawingml/2006/main" noChangeAspect="1"/>
+                  </wp:cNvGraphicFramePr>
+                  <a:graphic xmlns:a="http://schemas.openxmlformats.org/drawingml/2006/main">
+                    <a:graphicData uri="http://schemas.openxmlformats.org/drawingml/2006/picture">
+                      <pic:pic xmlns:pic="http://schemas.openxmlformats.org/drawingml/2006/picture">
+                        <pic:nvPicPr>
+                          <pic:cNvPr id="0" name="Imagen 2" descr="C:\Users\Yann\AppData\Local\Microsoft\Windows\INetCache\Content.Word\1200px-Yes_Check_Circle.svg.png"/>
+                          <pic:cNvPicPr>
+                            <a:picLocks noChangeAspect="1" noChangeArrowheads="1"/>
+                          </pic:cNvPicPr>
+                        </pic:nvPicPr>
+                        <pic:blipFill>
+                          <a:blip r:embed="rId7" cstate="print">
+                            <a:extLst>
+                              <a:ext uri="{28A0092B-C50C-407E-A947-70E740481C1C}">
+                                <a14:useLocalDpi xmlns:a14="http://schemas.microsoft.com/office/drawing/2010/main" val="0"/>
+                              </a:ext>
+                            </a:extLst>
+                          </a:blip>
+                          <a:srcRect/>
+                          <a:stretch>
+                            <a:fillRect/>
+                          </a:stretch>
+                        </pic:blipFill>
+                        <pic:spPr bwMode="auto">
+                          <a:xfrm>
+                            <a:off x="0" y="0"/>
+                            <a:ext cx="285750" cy="285750"/>
+                          </a:xfrm>
+                          <a:prstGeom prst="rect">
+                            <a:avLst/>
+                          </a:prstGeom>
+                          <a:noFill/>
+                          <a:ln>
+                            <a:noFill/>
+                          </a:ln>
+                        </pic:spPr>
+                      </pic:pic>
+                    </a:graphicData>
+                  </a:graphic>
+                </wp:inline>
+              </w:drawing>
+            </w:r>
+          </w:p>
+        </w:tc>
+        <w:tc>
+          <w:tcPr>
+            <w:tcW w:w="7882" w:type="dxa"/>
+            <w:tcBorders>
+              <w:top w:val="nil"/>
+              <w:left w:val="nil"/>
+              <w:bottom w:val="nil"/>
+              <w:right w:val="nil"/>
+            </w:tcBorders>
+          </w:tcPr>
+          <w:p>
+            <w:pPr>
+              <w:rPr>
+                <w:u w:val="single"/>
+              </w:rPr>
+            </w:pPr>
+            <w:r>
+              <w:rPr>
+                <w:rStyle w:val="Ttulo1Car"/>
+              </w:rPr>
+              <w:t xml:space="preserve">Si devolvemos el material </w:t>
+            </w:r>
+            <w:r>
+              <w:rPr>
+                <w:rStyle w:val="Ttulo1Car"/>
+              </w:rPr>
+              <w:t>nos hace el cambio en la base de datos.</w:t>
+            </w:r>
+          </w:p>
+          <w:p>
+            <w:pPr>
+              <w:rPr>
+                <w:rStyle w:val="Ttulo1Car"/>
+              </w:rPr>
+            </w:pPr>
+          </w:p>
+          <w:p>
+            <w:r>
+              <w:rPr>
+                <w:noProof/>
+                <w:lang w:eastAsia="es-ES"/>
+              </w:rPr>
+              <w:drawing>
+                <wp:inline distT="0" distB="0" distL="0" distR="0">
+                  <wp:extent cx="3658111" cy="495369"/>
+                  <wp:effectExtent l="0" t="0" r="0" b="0"/>
+                  <wp:docPr id="62" name="Imagen 62"/>
+                  <wp:cNvGraphicFramePr>
+                    <a:graphicFrameLocks xmlns:a="http://schemas.openxmlformats.org/drawingml/2006/main" noChangeAspect="1"/>
+                  </wp:cNvGraphicFramePr>
+                  <a:graphic xmlns:a="http://schemas.openxmlformats.org/drawingml/2006/main">
+                    <a:graphicData uri="http://schemas.openxmlformats.org/drawingml/2006/picture">
+                      <pic:pic xmlns:pic="http://schemas.openxmlformats.org/drawingml/2006/picture">
+                        <pic:nvPicPr>
+                          <pic:cNvPr id="62" name="Captura17.PNG"/>
+                          <pic:cNvPicPr/>
+                        </pic:nvPicPr>
+                        <pic:blipFill>
+                          <a:blip r:embed="rId22">
+                            <a:extLst>
+                              <a:ext uri="{28A0092B-C50C-407E-A947-70E740481C1C}">
+                                <a14:useLocalDpi xmlns:a14="http://schemas.microsoft.com/office/drawing/2010/main" val="0"/>
+                              </a:ext>
+                            </a:extLst>
+                          </a:blip>
+                          <a:stretch>
+                            <a:fillRect/>
+                          </a:stretch>
+                        </pic:blipFill>
+                        <pic:spPr>
+                          <a:xfrm>
+                            <a:off x="0" y="0"/>
+                            <a:ext cx="3658111" cy="495369"/>
+                          </a:xfrm>
+                          <a:prstGeom prst="rect">
+                            <a:avLst/>
+                          </a:prstGeom>
+                        </pic:spPr>
+                      </pic:pic>
+                    </a:graphicData>
+                  </a:graphic>
+                </wp:inline>
+              </w:drawing>
+            </w:r>
+          </w:p>
+        </w:tc>
+      </w:tr>
+      <w:tr>
+        <w:tc>
+          <w:tcPr>
+            <w:tcW w:w="622" w:type="dxa"/>
+            <w:tcBorders>
+              <w:top w:val="nil"/>
+              <w:left w:val="nil"/>
+              <w:bottom w:val="nil"/>
+              <w:right w:val="nil"/>
+            </w:tcBorders>
+          </w:tcPr>
+          <w:p>
+            <w:pPr>
+              <w:jc w:val="right"/>
+              <w:rPr>
+                <w:noProof/>
+                <w:lang w:eastAsia="es-ES"/>
+              </w:rPr>
+            </w:pPr>
+          </w:p>
+        </w:tc>
+        <w:tc>
+          <w:tcPr>
+            <w:tcW w:w="7882" w:type="dxa"/>
+            <w:tcBorders>
+              <w:top w:val="nil"/>
+              <w:left w:val="nil"/>
+              <w:bottom w:val="nil"/>
+              <w:right w:val="nil"/>
+            </w:tcBorders>
+          </w:tcPr>
+          <w:p>
+            <w:pPr>
+              <w:rPr>
+                <w:rStyle w:val="Ttulo1Car"/>
+              </w:rPr>
+            </w:pPr>
+          </w:p>
+        </w:tc>
+      </w:tr>
+      <w:tr>
+        <w:tc>
+          <w:tcPr>
+            <w:tcW w:w="622" w:type="dxa"/>
+            <w:tcBorders>
+              <w:top w:val="nil"/>
+              <w:left w:val="nil"/>
+              <w:bottom w:val="nil"/>
+              <w:right w:val="nil"/>
+            </w:tcBorders>
+          </w:tcPr>
+          <w:p>
+            <w:pPr>
+              <w:jc w:val="right"/>
+              <w:rPr>
+                <w:u w:val="single"/>
+              </w:rPr>
+            </w:pPr>
+            <w:r>
+              <w:rPr>
+                <w:noProof/>
+                <w:lang w:eastAsia="es-ES"/>
+              </w:rPr>
+              <w:drawing>
+                <wp:inline distT="0" distB="0" distL="0" distR="0" wp14:anchorId="405A09C7" wp14:editId="5935F09B">
+                  <wp:extent cx="285750" cy="285750"/>
+                  <wp:effectExtent l="0" t="0" r="0" b="0"/>
+                  <wp:docPr id="54" name="Imagen 54" descr="C:\Users\Yann\AppData\Local\Microsoft\Windows\INetCache\Content.Word\1200px-Yes_Check_Circle.svg.png"/>
+                  <wp:cNvGraphicFramePr>
+                    <a:graphicFrameLocks xmlns:a="http://schemas.openxmlformats.org/drawingml/2006/main" noChangeAspect="1"/>
+                  </wp:cNvGraphicFramePr>
+                  <a:graphic xmlns:a="http://schemas.openxmlformats.org/drawingml/2006/main">
+                    <a:graphicData uri="http://schemas.openxmlformats.org/drawingml/2006/picture">
+                      <pic:pic xmlns:pic="http://schemas.openxmlformats.org/drawingml/2006/picture">
+                        <pic:nvPicPr>
+                          <pic:cNvPr id="0" name="Imagen 2" descr="C:\Users\Yann\AppData\Local\Microsoft\Windows\INetCache\Content.Word\1200px-Yes_Check_Circle.svg.png"/>
+                          <pic:cNvPicPr>
+                            <a:picLocks noChangeAspect="1" noChangeArrowheads="1"/>
+                          </pic:cNvPicPr>
+                        </pic:nvPicPr>
+                        <pic:blipFill>
+                          <a:blip r:embed="rId7" cstate="print">
+                            <a:extLst>
+                              <a:ext uri="{28A0092B-C50C-407E-A947-70E740481C1C}">
+                                <a14:useLocalDpi xmlns:a14="http://schemas.microsoft.com/office/drawing/2010/main" val="0"/>
+                              </a:ext>
+                            </a:extLst>
+                          </a:blip>
+                          <a:srcRect/>
+                          <a:stretch>
+                            <a:fillRect/>
+                          </a:stretch>
+                        </pic:blipFill>
+                        <pic:spPr bwMode="auto">
+                          <a:xfrm>
+                            <a:off x="0" y="0"/>
+                            <a:ext cx="285750" cy="285750"/>
+                          </a:xfrm>
+                          <a:prstGeom prst="rect">
+                            <a:avLst/>
+                          </a:prstGeom>
+                          <a:noFill/>
+                          <a:ln>
+                            <a:noFill/>
+                          </a:ln>
+                        </pic:spPr>
+                      </pic:pic>
+                    </a:graphicData>
+                  </a:graphic>
+                </wp:inline>
+              </w:drawing>
+            </w:r>
+          </w:p>
+        </w:tc>
+        <w:tc>
+          <w:tcPr>
+            <w:tcW w:w="7882" w:type="dxa"/>
+            <w:tcBorders>
+              <w:top w:val="nil"/>
+              <w:left w:val="nil"/>
+              <w:bottom w:val="nil"/>
+              <w:right w:val="nil"/>
+            </w:tcBorders>
+          </w:tcPr>
+          <w:p>
+            <w:pPr>
+              <w:rPr>
+                <w:u w:val="single"/>
+              </w:rPr>
+            </w:pPr>
+            <w:r>
+              <w:rPr>
+                <w:rStyle w:val="Ttulo1Car"/>
+              </w:rPr>
+              <w:t>Si devolvemos material con retraso tendremos una multa según el retraso</w:t>
+            </w:r>
+          </w:p>
+          <w:p>
+            <w:pPr>
+              <w:rPr>
+                <w:rStyle w:val="Ttulo1Car"/>
+              </w:rPr>
+            </w:pPr>
+          </w:p>
+          <w:p>
+            <w:r>
+              <w:rPr>
+                <w:noProof/>
+                <w:lang w:eastAsia="es-ES"/>
+              </w:rPr>
+              <w:drawing>
+                <wp:inline distT="0" distB="0" distL="0" distR="0">
+                  <wp:extent cx="5400040" cy="1115060"/>
+                  <wp:effectExtent l="0" t="0" r="0" b="8890"/>
+                  <wp:docPr id="56" name="Imagen 56"/>
+                  <wp:cNvGraphicFramePr>
+                    <a:graphicFrameLocks xmlns:a="http://schemas.openxmlformats.org/drawingml/2006/main" noChangeAspect="1"/>
+                  </wp:cNvGraphicFramePr>
+                  <a:graphic xmlns:a="http://schemas.openxmlformats.org/drawingml/2006/main">
+                    <a:graphicData uri="http://schemas.openxmlformats.org/drawingml/2006/picture">
+                      <pic:pic xmlns:pic="http://schemas.openxmlformats.org/drawingml/2006/picture">
+                        <pic:nvPicPr>
+                          <pic:cNvPr id="56" name="Captura15.PNG"/>
+                          <pic:cNvPicPr/>
+                        </pic:nvPicPr>
+                        <pic:blipFill>
+                          <a:blip r:embed="rId23">
+                            <a:extLst>
+                              <a:ext uri="{28A0092B-C50C-407E-A947-70E740481C1C}">
+                                <a14:useLocalDpi xmlns:a14="http://schemas.microsoft.com/office/drawing/2010/main" val="0"/>
+                              </a:ext>
+                            </a:extLst>
+                          </a:blip>
+                          <a:stretch>
+                            <a:fillRect/>
+                          </a:stretch>
+                        </pic:blipFill>
+                        <pic:spPr>
+                          <a:xfrm>
+                            <a:off x="0" y="0"/>
+                            <a:ext cx="5400040" cy="1115060"/>
+                          </a:xfrm>
+                          <a:prstGeom prst="rect">
+                            <a:avLst/>
+                          </a:prstGeom>
+                        </pic:spPr>
+                      </pic:pic>
+                    </a:graphicData>
+                  </a:graphic>
+                </wp:inline>
+              </w:drawing>
+            </w:r>
+          </w:p>
+          <w:p/>
+        </w:tc>
+      </w:tr>
+      <w:tr>
+        <w:tc>
+          <w:tcPr>
+            <w:tcW w:w="622" w:type="dxa"/>
+            <w:tcBorders>
+              <w:top w:val="nil"/>
+              <w:left w:val="nil"/>
+              <w:bottom w:val="nil"/>
+              <w:right w:val="nil"/>
+            </w:tcBorders>
+          </w:tcPr>
+          <w:p>
+            <w:pPr>
+              <w:jc w:val="right"/>
+              <w:rPr>
+                <w:u w:val="single"/>
+              </w:rPr>
+            </w:pPr>
+            <w:r>
+              <w:rPr>
+                <w:noProof/>
+                <w:lang w:eastAsia="es-ES"/>
+              </w:rPr>
+              <w:drawing>
+                <wp:inline distT="0" distB="0" distL="0" distR="0" wp14:anchorId="04ED988A" wp14:editId="2A019CAF">
+                  <wp:extent cx="285750" cy="285750"/>
+                  <wp:effectExtent l="0" t="0" r="0" b="0"/>
+                  <wp:docPr id="57" name="Imagen 57" descr="C:\Users\Yann\AppData\Local\Microsoft\Windows\INetCache\Content.Word\1200px-Yes_Check_Circle.svg.png"/>
+                  <wp:cNvGraphicFramePr>
+                    <a:graphicFrameLocks xmlns:a="http://schemas.openxmlformats.org/drawingml/2006/main" noChangeAspect="1"/>
+                  </wp:cNvGraphicFramePr>
+                  <a:graphic xmlns:a="http://schemas.openxmlformats.org/drawingml/2006/main">
+                    <a:graphicData uri="http://schemas.openxmlformats.org/drawingml/2006/picture">
+                      <pic:pic xmlns:pic="http://schemas.openxmlformats.org/drawingml/2006/picture">
+                        <pic:nvPicPr>
+                          <pic:cNvPr id="0" name="Imagen 2" descr="C:\Users\Yann\AppData\Local\Microsoft\Windows\INetCache\Content.Word\1200px-Yes_Check_Circle.svg.png"/>
+                          <pic:cNvPicPr>
+                            <a:picLocks noChangeAspect="1" noChangeArrowheads="1"/>
+                          </pic:cNvPicPr>
+                        </pic:nvPicPr>
+                        <pic:blipFill>
+                          <a:blip r:embed="rId7" cstate="print">
+                            <a:extLst>
+                              <a:ext uri="{28A0092B-C50C-407E-A947-70E740481C1C}">
+                                <a14:useLocalDpi xmlns:a14="http://schemas.microsoft.com/office/drawing/2010/main" val="0"/>
+                              </a:ext>
+                            </a:extLst>
+                          </a:blip>
+                          <a:srcRect/>
+                          <a:stretch>
+                            <a:fillRect/>
+                          </a:stretch>
+                        </pic:blipFill>
+                        <pic:spPr bwMode="auto">
+                          <a:xfrm>
+                            <a:off x="0" y="0"/>
+                            <a:ext cx="285750" cy="285750"/>
+                          </a:xfrm>
+                          <a:prstGeom prst="rect">
+                            <a:avLst/>
+                          </a:prstGeom>
+                          <a:noFill/>
+                          <a:ln>
+                            <a:noFill/>
+                          </a:ln>
+                        </pic:spPr>
+                      </pic:pic>
+                    </a:graphicData>
+                  </a:graphic>
+                </wp:inline>
+              </w:drawing>
+            </w:r>
+          </w:p>
+        </w:tc>
+        <w:tc>
+          <w:tcPr>
+            <w:tcW w:w="7882" w:type="dxa"/>
+            <w:tcBorders>
+              <w:top w:val="nil"/>
+              <w:left w:val="nil"/>
+              <w:bottom w:val="nil"/>
+              <w:right w:val="nil"/>
+            </w:tcBorders>
+          </w:tcPr>
+          <w:p>
+            <w:pPr>
+              <w:rPr>
+                <w:u w:val="single"/>
+              </w:rPr>
+            </w:pPr>
+            <w:r>
+              <w:rPr>
+                <w:rStyle w:val="Ttulo1Car"/>
+              </w:rPr>
+              <w:t xml:space="preserve">Si </w:t>
+            </w:r>
+            <w:r>
+              <w:rPr>
+                <w:rStyle w:val="Ttulo1Car"/>
+              </w:rPr>
+              <w:t>intentamos devolver un material que ya ha sido devuelto o que no existe nos saldrá un mensaje informando</w:t>
+            </w:r>
+          </w:p>
+          <w:p>
+            <w:pPr>
+              <w:rPr>
+                <w:rStyle w:val="Ttulo1Car"/>
+              </w:rPr>
+            </w:pPr>
+          </w:p>
+          <w:p>
+            <w:r>
+              <w:rPr>
+                <w:noProof/>
+                <w:lang w:eastAsia="es-ES"/>
+              </w:rPr>
+              <w:drawing>
+                <wp:inline distT="0" distB="0" distL="0" distR="0">
+                  <wp:extent cx="4543425" cy="594075"/>
+                  <wp:effectExtent l="0" t="0" r="0" b="0"/>
+                  <wp:docPr id="59" name="Imagen 59"/>
+                  <wp:cNvGraphicFramePr>
+                    <a:graphicFrameLocks xmlns:a="http://schemas.openxmlformats.org/drawingml/2006/main" noChangeAspect="1"/>
+                  </wp:cNvGraphicFramePr>
+                  <a:graphic xmlns:a="http://schemas.openxmlformats.org/drawingml/2006/main">
+                    <a:graphicData uri="http://schemas.openxmlformats.org/drawingml/2006/picture">
+                      <pic:pic xmlns:pic="http://schemas.openxmlformats.org/drawingml/2006/picture">
+                        <pic:nvPicPr>
+                          <pic:cNvPr id="59" name="Captura16.PNG"/>
+                          <pic:cNvPicPr/>
+                        </pic:nvPicPr>
+                        <pic:blipFill>
+                          <a:blip r:embed="rId24">
+                            <a:extLst>
+                              <a:ext uri="{28A0092B-C50C-407E-A947-70E740481C1C}">
+                                <a14:useLocalDpi xmlns:a14="http://schemas.microsoft.com/office/drawing/2010/main" val="0"/>
+                              </a:ext>
+                            </a:extLst>
+                          </a:blip>
+                          <a:stretch>
+                            <a:fillRect/>
+                          </a:stretch>
+                        </pic:blipFill>
+                        <pic:spPr>
+                          <a:xfrm>
+                            <a:off x="0" y="0"/>
+                            <a:ext cx="4556763" cy="595819"/>
+                          </a:xfrm>
+                          <a:prstGeom prst="rect">
+                            <a:avLst/>
+                          </a:prstGeom>
+                        </pic:spPr>
+                      </pic:pic>
+                    </a:graphicData>
+                  </a:graphic>
+                </wp:inline>
+              </w:drawing>
+            </w:r>
+          </w:p>
+        </w:tc>
+      </w:tr>
+    </w:tbl>
+    <w:p>
+      <w:pPr>
+        <w:pStyle w:val="Ttulo1"/>
+        <w:rPr>
+          <w:b/>
+          <w:u w:val="single"/>
+        </w:rPr>
+      </w:pPr>
+      <w:r>
+        <w:rPr>
+          <w:b/>
+        </w:rPr>
+        <w:t>8</w:t>
+      </w:r>
+      <w:r>
+        <w:rPr>
+          <w:b/>
+        </w:rPr>
+        <w:t xml:space="preserve">. </w:t>
+      </w:r>
+      <w:r>
+        <w:rPr>
+          <w:b/>
+        </w:rPr>
+        <w:t>Prueb</w:t>
+      </w:r>
+      <w:r>
+        <w:rPr>
+          <w:b/>
+        </w:rPr>
+        <w:t xml:space="preserve">a de funcionamiento correcto </w:t>
+      </w:r>
+      <w:r>
+        <w:rPr>
+          <w:b/>
+        </w:rPr>
+        <w:t xml:space="preserve">del método </w:t>
+      </w:r>
+      <w:proofErr w:type="spellStart"/>
+      <w:proofErr w:type="gramStart"/>
+      <w:r>
+        <w:rPr>
+          <w:b/>
+        </w:rPr>
+        <w:t>consultarInfoPistas</w:t>
+      </w:r>
+      <w:proofErr w:type="spellEnd"/>
+      <w:r>
+        <w:rPr>
+          <w:b/>
+        </w:rPr>
+        <w:t>(</w:t>
+      </w:r>
+      <w:proofErr w:type="gramEnd"/>
+      <w:r>
+        <w:rPr>
+          <w:b/>
+        </w:rPr>
+        <w:t>)</w:t>
+      </w:r>
+    </w:p>
+    <w:p/>
+    <w:p>
+      <w:pPr>
+        <w:rPr>
+          <w:rFonts w:asciiTheme="majorHAnsi" w:eastAsiaTheme="majorEastAsia" w:hAnsiTheme="majorHAnsi" w:cstheme="majorBidi"/>
+          <w:color w:val="549E39" w:themeColor="accent1"/>
+          <w:sz w:val="28"/>
+          <w:szCs w:val="28"/>
+        </w:rPr>
+      </w:pPr>
+      <w:r>
+        <w:rPr>
+          <w:rFonts w:asciiTheme="majorHAnsi" w:eastAsiaTheme="majorEastAsia" w:hAnsiTheme="majorHAnsi" w:cstheme="majorBidi"/>
+          <w:color w:val="549E39" w:themeColor="accent1"/>
+          <w:sz w:val="28"/>
+          <w:szCs w:val="28"/>
+        </w:rPr>
+        <w:lastRenderedPageBreak/>
+        <w:t xml:space="preserve">Método para imprimir toda la </w:t>
+      </w:r>
+      <w:proofErr w:type="spellStart"/>
+      <w:r>
+        <w:rPr>
+          <w:rFonts w:asciiTheme="majorHAnsi" w:eastAsiaTheme="majorEastAsia" w:hAnsiTheme="majorHAnsi" w:cstheme="majorBidi"/>
+          <w:color w:val="549E39" w:themeColor="accent1"/>
+          <w:sz w:val="28"/>
+          <w:szCs w:val="28"/>
+        </w:rPr>
+        <w:t>info</w:t>
+      </w:r>
+      <w:proofErr w:type="spellEnd"/>
+      <w:r>
+        <w:rPr>
+          <w:rFonts w:asciiTheme="majorHAnsi" w:eastAsiaTheme="majorEastAsia" w:hAnsiTheme="majorHAnsi" w:cstheme="majorBidi"/>
+          <w:color w:val="549E39" w:themeColor="accent1"/>
+          <w:sz w:val="28"/>
+          <w:szCs w:val="28"/>
+        </w:rPr>
+        <w:t xml:space="preserve"> de las pistas. Pistas abiertas por colores, temperatura etc</w:t>
+      </w:r>
+      <w:r>
+        <w:rPr>
+          <w:rFonts w:asciiTheme="majorHAnsi" w:eastAsiaTheme="majorEastAsia" w:hAnsiTheme="majorHAnsi" w:cstheme="majorBidi"/>
+          <w:color w:val="549E39" w:themeColor="accent1"/>
+          <w:sz w:val="28"/>
+          <w:szCs w:val="28"/>
+        </w:rPr>
+        <w:t>.</w:t>
+      </w:r>
+    </w:p>
+    <w:p>
+      <w:pPr>
+        <w:rPr>
+          <w:rFonts w:asciiTheme="majorHAnsi" w:eastAsiaTheme="majorEastAsia" w:hAnsiTheme="majorHAnsi" w:cstheme="majorBidi"/>
+          <w:color w:val="549E39" w:themeColor="accent1"/>
+          <w:sz w:val="28"/>
+          <w:szCs w:val="28"/>
+        </w:rPr>
+      </w:pPr>
+    </w:p>
+    <w:tbl>
+      <w:tblPr>
+        <w:tblStyle w:val="Tablaconcuadrcula"/>
+        <w:tblW w:w="0" w:type="auto"/>
+        <w:tblLook w:val="04A0" w:firstRow="1" w:lastRow="0" w:firstColumn="1" w:lastColumn="0" w:noHBand="0" w:noVBand="1"/>
+      </w:tblPr>
+      <w:tblGrid>
+        <w:gridCol w:w="658"/>
+        <w:gridCol w:w="7846"/>
+      </w:tblGrid>
+      <w:tr>
+        <w:tc>
+          <w:tcPr>
+            <w:tcW w:w="622" w:type="dxa"/>
+            <w:tcBorders>
+              <w:top w:val="nil"/>
+              <w:left w:val="nil"/>
+              <w:bottom w:val="nil"/>
+              <w:right w:val="nil"/>
+            </w:tcBorders>
+          </w:tcPr>
+          <w:p>
+            <w:pPr>
+              <w:jc w:val="right"/>
+              <w:rPr>
+                <w:u w:val="single"/>
+              </w:rPr>
+            </w:pPr>
+            <w:r>
+              <w:rPr>
+                <w:noProof/>
+                <w:lang w:eastAsia="es-ES"/>
+              </w:rPr>
+              <w:drawing>
+                <wp:inline distT="0" distB="0" distL="0" distR="0" wp14:anchorId="176ED09C" wp14:editId="1145B216">
+                  <wp:extent cx="285750" cy="285750"/>
+                  <wp:effectExtent l="0" t="0" r="0" b="0"/>
+                  <wp:docPr id="63" name="Imagen 63" descr="C:\Users\Yann\AppData\Local\Microsoft\Windows\INetCache\Content.Word\1200px-Yes_Check_Circle.svg.png"/>
+                  <wp:cNvGraphicFramePr>
+                    <a:graphicFrameLocks xmlns:a="http://schemas.openxmlformats.org/drawingml/2006/main" noChangeAspect="1"/>
+                  </wp:cNvGraphicFramePr>
+                  <a:graphic xmlns:a="http://schemas.openxmlformats.org/drawingml/2006/main">
+                    <a:graphicData uri="http://schemas.openxmlformats.org/drawingml/2006/picture">
+                      <pic:pic xmlns:pic="http://schemas.openxmlformats.org/drawingml/2006/picture">
+                        <pic:nvPicPr>
+                          <pic:cNvPr id="0" name="Imagen 2" descr="C:\Users\Yann\AppData\Local\Microsoft\Windows\INetCache\Content.Word\1200px-Yes_Check_Circle.svg.png"/>
+                          <pic:cNvPicPr>
+                            <a:picLocks noChangeAspect="1" noChangeArrowheads="1"/>
+                          </pic:cNvPicPr>
+                        </pic:nvPicPr>
+                        <pic:blipFill>
+                          <a:blip r:embed="rId7" cstate="print">
+                            <a:extLst>
+                              <a:ext uri="{28A0092B-C50C-407E-A947-70E740481C1C}">
+                                <a14:useLocalDpi xmlns:a14="http://schemas.microsoft.com/office/drawing/2010/main" val="0"/>
+                              </a:ext>
+                            </a:extLst>
+                          </a:blip>
+                          <a:srcRect/>
+                          <a:stretch>
+                            <a:fillRect/>
+                          </a:stretch>
+                        </pic:blipFill>
+                        <pic:spPr bwMode="auto">
+                          <a:xfrm>
+                            <a:off x="0" y="0"/>
+                            <a:ext cx="285750" cy="285750"/>
+                          </a:xfrm>
+                          <a:prstGeom prst="rect">
+                            <a:avLst/>
+                          </a:prstGeom>
+                          <a:noFill/>
+                          <a:ln>
+                            <a:noFill/>
+                          </a:ln>
+                        </pic:spPr>
+                      </pic:pic>
+                    </a:graphicData>
+                  </a:graphic>
+                </wp:inline>
+              </w:drawing>
+            </w:r>
+          </w:p>
+        </w:tc>
+        <w:tc>
+          <w:tcPr>
+            <w:tcW w:w="7882" w:type="dxa"/>
+            <w:tcBorders>
+              <w:top w:val="nil"/>
+              <w:left w:val="nil"/>
+              <w:bottom w:val="nil"/>
+              <w:right w:val="nil"/>
+            </w:tcBorders>
+          </w:tcPr>
+          <w:p>
+            <w:pPr>
+              <w:rPr>
+                <w:u w:val="single"/>
+              </w:rPr>
+            </w:pPr>
+            <w:r>
+              <w:rPr>
+                <w:rStyle w:val="Ttulo1Car"/>
+              </w:rPr>
+              <w:t>Si ejecutamos el código nos muestra la información de manera correcta concordando con la información de la base de datos</w:t>
+            </w:r>
+          </w:p>
+          <w:p>
+            <w:pPr>
+              <w:pStyle w:val="Sinespaciado"/>
+              <w:rPr>
+                <w:rFonts w:asciiTheme="majorHAnsi" w:eastAsiaTheme="majorEastAsia" w:hAnsiTheme="majorHAnsi" w:cstheme="majorBidi"/>
+                <w:color w:val="2A4F1C" w:themeColor="accent1" w:themeShade="80"/>
+                <w:sz w:val="36"/>
+                <w:szCs w:val="36"/>
+                <w:u w:val="single"/>
+              </w:rPr>
+            </w:pPr>
+          </w:p>
+          <w:p>
+            <w:pPr>
+              <w:pStyle w:val="Sinespaciado"/>
+            </w:pPr>
+            <w:r>
+              <w:rPr>
+                <w:noProof/>
+                <w:lang w:eastAsia="es-ES"/>
+              </w:rPr>
+              <w:drawing>
+                <wp:inline distT="0" distB="0" distL="0" distR="0">
+                  <wp:extent cx="4928608" cy="1752600"/>
+                  <wp:effectExtent l="0" t="0" r="5715" b="0"/>
+                  <wp:docPr id="192" name="Imagen 192"/>
+                  <wp:cNvGraphicFramePr>
+                    <a:graphicFrameLocks xmlns:a="http://schemas.openxmlformats.org/drawingml/2006/main" noChangeAspect="1"/>
+                  </wp:cNvGraphicFramePr>
+                  <a:graphic xmlns:a="http://schemas.openxmlformats.org/drawingml/2006/main">
+                    <a:graphicData uri="http://schemas.openxmlformats.org/drawingml/2006/picture">
+                      <pic:pic xmlns:pic="http://schemas.openxmlformats.org/drawingml/2006/picture">
+                        <pic:nvPicPr>
+                          <pic:cNvPr id="192" name="Captura18.PNG"/>
+                          <pic:cNvPicPr/>
+                        </pic:nvPicPr>
+                        <pic:blipFill>
+                          <a:blip r:embed="rId25">
+                            <a:extLst>
+                              <a:ext uri="{28A0092B-C50C-407E-A947-70E740481C1C}">
+                                <a14:useLocalDpi xmlns:a14="http://schemas.microsoft.com/office/drawing/2010/main" val="0"/>
+                              </a:ext>
+                            </a:extLst>
+                          </a:blip>
+                          <a:stretch>
+                            <a:fillRect/>
+                          </a:stretch>
+                        </pic:blipFill>
+                        <pic:spPr>
+                          <a:xfrm>
+                            <a:off x="0" y="0"/>
+                            <a:ext cx="4960142" cy="1763814"/>
+                          </a:xfrm>
+                          <a:prstGeom prst="rect">
+                            <a:avLst/>
+                          </a:prstGeom>
+                        </pic:spPr>
+                      </pic:pic>
+                    </a:graphicData>
+                  </a:graphic>
+                </wp:inline>
+              </w:drawing>
+            </w:r>
+          </w:p>
+        </w:tc>
+      </w:tr>
+      <w:tr>
+        <w:tc>
+          <w:tcPr>
+            <w:tcW w:w="622" w:type="dxa"/>
+            <w:tcBorders>
+              <w:top w:val="nil"/>
+              <w:left w:val="nil"/>
+              <w:bottom w:val="nil"/>
+              <w:right w:val="nil"/>
+            </w:tcBorders>
+          </w:tcPr>
+          <w:p>
+            <w:pPr>
+              <w:jc w:val="right"/>
+              <w:rPr>
+                <w:noProof/>
+                <w:lang w:eastAsia="es-ES"/>
+              </w:rPr>
+            </w:pPr>
+          </w:p>
+        </w:tc>
+        <w:tc>
+          <w:tcPr>
+            <w:tcW w:w="7882" w:type="dxa"/>
+            <w:tcBorders>
+              <w:top w:val="nil"/>
+              <w:left w:val="nil"/>
+              <w:bottom w:val="nil"/>
+              <w:right w:val="nil"/>
+            </w:tcBorders>
+          </w:tcPr>
+          <w:p>
+            <w:pPr>
+              <w:rPr>
+                <w:rStyle w:val="Ttulo1Car"/>
+                <w:u w:val="single"/>
+              </w:rPr>
+            </w:pPr>
+          </w:p>
+          <w:p>
+            <w:pPr>
+              <w:rPr>
+                <w:rStyle w:val="Ttulo1Car"/>
+              </w:rPr>
+            </w:pPr>
+            <w:r>
+              <w:rPr>
+                <w:rFonts w:asciiTheme="majorHAnsi" w:eastAsiaTheme="majorEastAsia" w:hAnsiTheme="majorHAnsi" w:cstheme="majorBidi"/>
+                <w:noProof/>
+                <w:color w:val="2A4F1C" w:themeColor="accent1" w:themeShade="80"/>
+                <w:sz w:val="36"/>
+                <w:szCs w:val="36"/>
+                <w:lang w:eastAsia="es-ES"/>
+              </w:rPr>
+              <w:drawing>
+                <wp:inline distT="0" distB="0" distL="0" distR="0">
+                  <wp:extent cx="4887007" cy="2886478"/>
+                  <wp:effectExtent l="0" t="0" r="8890" b="9525"/>
+                  <wp:docPr id="197" name="Imagen 197"/>
+                  <wp:cNvGraphicFramePr>
+                    <a:graphicFrameLocks xmlns:a="http://schemas.openxmlformats.org/drawingml/2006/main" noChangeAspect="1"/>
+                  </wp:cNvGraphicFramePr>
+                  <a:graphic xmlns:a="http://schemas.openxmlformats.org/drawingml/2006/main">
+                    <a:graphicData uri="http://schemas.openxmlformats.org/drawingml/2006/picture">
+                      <pic:pic xmlns:pic="http://schemas.openxmlformats.org/drawingml/2006/picture">
+                        <pic:nvPicPr>
+                          <pic:cNvPr id="197" name="Captura19.PNG"/>
+                          <pic:cNvPicPr/>
+                        </pic:nvPicPr>
+                        <pic:blipFill>
+                          <a:blip r:embed="rId26">
+                            <a:extLst>
+                              <a:ext uri="{28A0092B-C50C-407E-A947-70E740481C1C}">
+                                <a14:useLocalDpi xmlns:a14="http://schemas.microsoft.com/office/drawing/2010/main" val="0"/>
+                              </a:ext>
+                            </a:extLst>
+                          </a:blip>
+                          <a:stretch>
+                            <a:fillRect/>
+                          </a:stretch>
+                        </pic:blipFill>
+                        <pic:spPr>
+                          <a:xfrm>
+                            <a:off x="0" y="0"/>
+                            <a:ext cx="4887007" cy="2886478"/>
+                          </a:xfrm>
+                          <a:prstGeom prst="rect">
+                            <a:avLst/>
+                          </a:prstGeom>
+                        </pic:spPr>
+                      </pic:pic>
+                    </a:graphicData>
+                  </a:graphic>
+                </wp:inline>
+              </w:drawing>
+            </w:r>
+          </w:p>
+        </w:tc>
+      </w:tr>
+    </w:tbl>
+    <w:p>
+      <w:pPr>
+        <w:rPr>
+          <w:u w:val="single"/>
+        </w:rPr>
+      </w:pPr>
+    </w:p>
+    <w:p>
+      <w:pPr>
+        <w:pStyle w:val="Ttulo1"/>
+        <w:rPr>
+          <w:b/>
+        </w:rPr>
+      </w:pPr>
+      <w:r>
+        <w:rPr>
+          <w:b/>
+        </w:rPr>
+        <w:t>9</w:t>
+      </w:r>
+      <w:r>
+        <w:rPr>
+          <w:b/>
+        </w:rPr>
+        <w:t xml:space="preserve">. </w:t>
+      </w:r>
+      <w:r>
+        <w:rPr>
+          <w:b/>
+        </w:rPr>
+        <w:t>Prueb</w:t>
+      </w:r>
+      <w:r>
+        <w:rPr>
+          <w:b/>
+        </w:rPr>
+        <w:t xml:space="preserve">a de funcionamiento correcto del método </w:t>
+      </w:r>
+      <w:proofErr w:type="spellStart"/>
+      <w:proofErr w:type="gramStart"/>
+      <w:r>
+        <w:rPr>
+          <w:b/>
+        </w:rPr>
+        <w:t>generarObjPistasConBD</w:t>
+      </w:r>
+      <w:proofErr w:type="spellEnd"/>
+      <w:r>
+        <w:rPr>
+          <w:b/>
+        </w:rPr>
+        <w:t>(</w:t>
+      </w:r>
+      <w:proofErr w:type="gramEnd"/>
+      <w:r>
+        <w:rPr>
+          <w:b/>
+        </w:rPr>
+        <w:t>)</w:t>
+      </w:r>
+    </w:p>
+    <w:p/>
+    <w:p>
+      <w:pPr>
+        <w:rPr>
+          <w:rFonts w:asciiTheme="majorHAnsi" w:eastAsiaTheme="majorEastAsia" w:hAnsiTheme="majorHAnsi" w:cstheme="majorBidi"/>
+          <w:color w:val="549E39" w:themeColor="accent1"/>
+          <w:sz w:val="28"/>
+          <w:szCs w:val="28"/>
+        </w:rPr>
+      </w:pPr>
+      <w:r>
+        <w:rPr>
+          <w:rFonts w:asciiTheme="majorHAnsi" w:eastAsiaTheme="majorEastAsia" w:hAnsiTheme="majorHAnsi" w:cstheme="majorBidi"/>
+          <w:color w:val="549E39" w:themeColor="accent1"/>
+          <w:sz w:val="28"/>
+          <w:szCs w:val="28"/>
+        </w:rPr>
+        <w:t xml:space="preserve">Con este método creamos un </w:t>
+      </w:r>
+      <w:proofErr w:type="spellStart"/>
+      <w:r>
+        <w:rPr>
+          <w:rFonts w:asciiTheme="majorHAnsi" w:eastAsiaTheme="majorEastAsia" w:hAnsiTheme="majorHAnsi" w:cstheme="majorBidi"/>
+          <w:color w:val="549E39" w:themeColor="accent1"/>
+          <w:sz w:val="28"/>
+          <w:szCs w:val="28"/>
+        </w:rPr>
+        <w:t>array</w:t>
+      </w:r>
+      <w:proofErr w:type="spellEnd"/>
+      <w:r>
+        <w:rPr>
+          <w:rFonts w:asciiTheme="majorHAnsi" w:eastAsiaTheme="majorEastAsia" w:hAnsiTheme="majorHAnsi" w:cstheme="majorBidi"/>
+          <w:color w:val="549E39" w:themeColor="accent1"/>
+          <w:sz w:val="28"/>
+          <w:szCs w:val="28"/>
+        </w:rPr>
+        <w:t xml:space="preserve"> de objetos con la información de las pistas que tenemos en la base de datos y lo retornamos.</w:t>
+      </w:r>
+    </w:p>
+    <w:tbl>
+      <w:tblPr>
+        <w:tblStyle w:val="Tablaconcuadrcula"/>
+        <w:tblW w:w="0" w:type="auto"/>
+        <w:tblLook w:val="04A0" w:firstRow="1" w:lastRow="0" w:firstColumn="1" w:lastColumn="0" w:noHBand="0" w:noVBand="1"/>
+      </w:tblPr>
+      <w:tblGrid>
+        <w:gridCol w:w="666"/>
+        <w:gridCol w:w="7838"/>
+      </w:tblGrid>
+      <w:tr>
+        <w:tc>
+          <w:tcPr>
+            <w:tcW w:w="622" w:type="dxa"/>
+            <w:tcBorders>
+              <w:top w:val="nil"/>
+              <w:left w:val="nil"/>
+              <w:bottom w:val="nil"/>
+              <w:right w:val="nil"/>
+            </w:tcBorders>
+          </w:tcPr>
+          <w:p>
+            <w:pPr>
+              <w:jc w:val="right"/>
+              <w:rPr>
+                <w:u w:val="single"/>
+              </w:rPr>
+            </w:pPr>
+            <w:r>
+              <w:rPr>
+                <w:noProof/>
+                <w:lang w:eastAsia="es-ES"/>
+              </w:rPr>
+              <w:lastRenderedPageBreak/>
+              <w:drawing>
+                <wp:inline distT="0" distB="0" distL="0" distR="0" wp14:anchorId="1CCC6964" wp14:editId="68F3E031">
+                  <wp:extent cx="285750" cy="285750"/>
+                  <wp:effectExtent l="0" t="0" r="0" b="0"/>
+                  <wp:docPr id="198" name="Imagen 198" descr="C:\Users\Yann\AppData\Local\Microsoft\Windows\INetCache\Content.Word\1200px-Yes_Check_Circle.svg.png"/>
+                  <wp:cNvGraphicFramePr>
+                    <a:graphicFrameLocks xmlns:a="http://schemas.openxmlformats.org/drawingml/2006/main" noChangeAspect="1"/>
+                  </wp:cNvGraphicFramePr>
+                  <a:graphic xmlns:a="http://schemas.openxmlformats.org/drawingml/2006/main">
+                    <a:graphicData uri="http://schemas.openxmlformats.org/drawingml/2006/picture">
+                      <pic:pic xmlns:pic="http://schemas.openxmlformats.org/drawingml/2006/picture">
+                        <pic:nvPicPr>
+                          <pic:cNvPr id="0" name="Imagen 2" descr="C:\Users\Yann\AppData\Local\Microsoft\Windows\INetCache\Content.Word\1200px-Yes_Check_Circle.svg.png"/>
+                          <pic:cNvPicPr>
+                            <a:picLocks noChangeAspect="1" noChangeArrowheads="1"/>
+                          </pic:cNvPicPr>
+                        </pic:nvPicPr>
+                        <pic:blipFill>
+                          <a:blip r:embed="rId7" cstate="print">
+                            <a:extLst>
+                              <a:ext uri="{28A0092B-C50C-407E-A947-70E740481C1C}">
+                                <a14:useLocalDpi xmlns:a14="http://schemas.microsoft.com/office/drawing/2010/main" val="0"/>
+                              </a:ext>
+                            </a:extLst>
+                          </a:blip>
+                          <a:srcRect/>
+                          <a:stretch>
+                            <a:fillRect/>
+                          </a:stretch>
+                        </pic:blipFill>
+                        <pic:spPr bwMode="auto">
+                          <a:xfrm>
+                            <a:off x="0" y="0"/>
+                            <a:ext cx="285750" cy="285750"/>
+                          </a:xfrm>
+                          <a:prstGeom prst="rect">
+                            <a:avLst/>
+                          </a:prstGeom>
+                          <a:noFill/>
+                          <a:ln>
+                            <a:noFill/>
+                          </a:ln>
+                        </pic:spPr>
+                      </pic:pic>
+                    </a:graphicData>
+                  </a:graphic>
+                </wp:inline>
+              </w:drawing>
+            </w:r>
+          </w:p>
+        </w:tc>
+        <w:tc>
+          <w:tcPr>
+            <w:tcW w:w="7882" w:type="dxa"/>
+            <w:tcBorders>
+              <w:top w:val="nil"/>
+              <w:left w:val="nil"/>
+              <w:bottom w:val="nil"/>
+              <w:right w:val="nil"/>
+            </w:tcBorders>
+          </w:tcPr>
+          <w:p>
+            <w:pPr>
+              <w:rPr>
+                <w:rStyle w:val="Ttulo1Car"/>
+                <w:u w:val="single"/>
+              </w:rPr>
+            </w:pPr>
+            <w:r>
+              <w:rPr>
+                <w:rStyle w:val="Ttulo1Car"/>
+              </w:rPr>
+              <w:t xml:space="preserve">El método devuelve sin problemas un </w:t>
+            </w:r>
+            <w:proofErr w:type="spellStart"/>
+            <w:r>
+              <w:rPr>
+                <w:rStyle w:val="Ttulo1Car"/>
+              </w:rPr>
+              <w:t>array</w:t>
+            </w:r>
+            <w:proofErr w:type="spellEnd"/>
+            <w:r>
+              <w:rPr>
+                <w:rStyle w:val="Ttulo1Car"/>
+              </w:rPr>
+              <w:t xml:space="preserve"> de objetos Pista con las pistas que hay en la base de datos y su información</w:t>
+            </w:r>
+          </w:p>
+          <w:p/>
+          <w:p>
+            <w:r>
+              <w:t xml:space="preserve">En el método anterior generamos un </w:t>
+            </w:r>
+            <w:proofErr w:type="spellStart"/>
+            <w:r>
+              <w:t>array</w:t>
+            </w:r>
+            <w:proofErr w:type="spellEnd"/>
+            <w:r>
+              <w:t xml:space="preserve"> de objetos Pista con </w:t>
+            </w:r>
+            <w:proofErr w:type="spellStart"/>
+            <w:proofErr w:type="gramStart"/>
+            <w:r>
+              <w:t>generarObjPistasConDB</w:t>
+            </w:r>
+            <w:proofErr w:type="spellEnd"/>
+            <w:r>
+              <w:t>(</w:t>
+            </w:r>
+            <w:proofErr w:type="gramEnd"/>
+            <w:r>
+              <w:t>) y luego lo leemos, como se puede observar funciona sin problemas</w:t>
+            </w:r>
+          </w:p>
+          <w:p/>
+        </w:tc>
+      </w:tr>
+    </w:tbl>
+    <w:p>
+      <w:pPr>
+        <w:pStyle w:val="Ttulo1"/>
+        <w:rPr>
+          <w:b/>
+        </w:rPr>
+      </w:pPr>
+      <w:r>
+        <w:rPr>
+          <w:b/>
+        </w:rPr>
+        <w:t>10</w:t>
+      </w:r>
+      <w:r>
+        <w:rPr>
+          <w:b/>
+        </w:rPr>
+        <w:t xml:space="preserve">. </w:t>
+      </w:r>
+      <w:r>
+        <w:rPr>
+          <w:b/>
+        </w:rPr>
+        <w:t>Prueb</w:t>
+      </w:r>
+      <w:r>
+        <w:rPr>
+          <w:b/>
+        </w:rPr>
+        <w:t xml:space="preserve">a de funcionamiento correcto del método </w:t>
+      </w:r>
+      <w:proofErr w:type="spellStart"/>
+      <w:proofErr w:type="gramStart"/>
+      <w:r>
+        <w:rPr>
+          <w:b/>
+        </w:rPr>
+        <w:t>consultarRutasPorDificultad</w:t>
+      </w:r>
+      <w:proofErr w:type="spellEnd"/>
+      <w:r>
+        <w:rPr>
+          <w:b/>
+        </w:rPr>
+        <w:t>(</w:t>
+      </w:r>
+      <w:proofErr w:type="gramEnd"/>
+      <w:r>
+        <w:rPr>
+          <w:b/>
+        </w:rPr>
+        <w:t>)</w:t>
+      </w:r>
+    </w:p>
+    <w:p/>
+    <w:p>
+      <w:pPr>
+        <w:rPr>
+          <w:rFonts w:asciiTheme="majorHAnsi" w:eastAsiaTheme="majorEastAsia" w:hAnsiTheme="majorHAnsi" w:cstheme="majorBidi"/>
+          <w:color w:val="549E39" w:themeColor="accent1"/>
+          <w:sz w:val="28"/>
+          <w:szCs w:val="28"/>
+        </w:rPr>
+      </w:pPr>
+      <w:r>
+        <w:rPr>
+          <w:rFonts w:asciiTheme="majorHAnsi" w:eastAsiaTheme="majorEastAsia" w:hAnsiTheme="majorHAnsi" w:cstheme="majorBidi"/>
+          <w:color w:val="549E39" w:themeColor="accent1"/>
+          <w:sz w:val="28"/>
+          <w:szCs w:val="28"/>
+        </w:rPr>
+        <w:t xml:space="preserve">Con este </w:t>
+      </w:r>
+      <w:r>
+        <w:rPr>
+          <w:rFonts w:asciiTheme="majorHAnsi" w:eastAsiaTheme="majorEastAsia" w:hAnsiTheme="majorHAnsi" w:cstheme="majorBidi"/>
+          <w:color w:val="549E39" w:themeColor="accent1"/>
+          <w:sz w:val="28"/>
+          <w:szCs w:val="28"/>
+        </w:rPr>
+        <w:t>método</w:t>
+      </w:r>
+      <w:r>
+        <w:rPr>
+          <w:rFonts w:asciiTheme="majorHAnsi" w:eastAsiaTheme="majorEastAsia" w:hAnsiTheme="majorHAnsi" w:cstheme="majorBidi"/>
+          <w:color w:val="549E39" w:themeColor="accent1"/>
+          <w:sz w:val="28"/>
+          <w:szCs w:val="28"/>
+        </w:rPr>
+        <w:t xml:space="preserve"> podemos indicar nuestro nivel (principiante, intermedio, experto) y nos mostrara las pistas que podemos </w:t>
+      </w:r>
+      <w:r>
+        <w:rPr>
+          <w:rFonts w:asciiTheme="majorHAnsi" w:eastAsiaTheme="majorEastAsia" w:hAnsiTheme="majorHAnsi" w:cstheme="majorBidi"/>
+          <w:color w:val="549E39" w:themeColor="accent1"/>
+          <w:sz w:val="28"/>
+          <w:szCs w:val="28"/>
+        </w:rPr>
+        <w:t>c</w:t>
+      </w:r>
+      <w:r>
+        <w:rPr>
+          <w:rFonts w:asciiTheme="majorHAnsi" w:eastAsiaTheme="majorEastAsia" w:hAnsiTheme="majorHAnsi" w:cstheme="majorBidi"/>
+          <w:color w:val="549E39" w:themeColor="accent1"/>
+          <w:sz w:val="28"/>
+          <w:szCs w:val="28"/>
+        </w:rPr>
+        <w:t xml:space="preserve">oger. </w:t>
+      </w:r>
+      <w:r>
+        <w:rPr>
+          <w:rFonts w:asciiTheme="majorHAnsi" w:eastAsiaTheme="majorEastAsia" w:hAnsiTheme="majorHAnsi" w:cstheme="majorBidi"/>
+          <w:color w:val="549E39" w:themeColor="accent1"/>
+          <w:sz w:val="28"/>
+          <w:szCs w:val="28"/>
+        </w:rPr>
+        <w:t>Además,</w:t>
+      </w:r>
+      <w:r>
+        <w:rPr>
+          <w:rFonts w:asciiTheme="majorHAnsi" w:eastAsiaTheme="majorEastAsia" w:hAnsiTheme="majorHAnsi" w:cstheme="majorBidi"/>
+          <w:color w:val="549E39" w:themeColor="accent1"/>
+          <w:sz w:val="28"/>
+          <w:szCs w:val="28"/>
+        </w:rPr>
+        <w:t xml:space="preserve"> se muestran de manera que podemos elegir una ruta uniendo varias pistas</w:t>
+      </w:r>
+      <w:r>
+        <w:rPr>
+          <w:rFonts w:asciiTheme="majorHAnsi" w:eastAsiaTheme="majorEastAsia" w:hAnsiTheme="majorHAnsi" w:cstheme="majorBidi"/>
+          <w:color w:val="549E39" w:themeColor="accent1"/>
+          <w:sz w:val="28"/>
+          <w:szCs w:val="28"/>
+        </w:rPr>
+        <w:t>.</w:t>
+      </w:r>
+    </w:p>
+    <w:p>
+      <w:pPr>
+        <w:rPr>
+          <w:rFonts w:asciiTheme="majorHAnsi" w:eastAsiaTheme="majorEastAsia" w:hAnsiTheme="majorHAnsi" w:cstheme="majorBidi"/>
+          <w:color w:val="549E39" w:themeColor="accent1"/>
+          <w:sz w:val="28"/>
+          <w:szCs w:val="28"/>
+        </w:rPr>
+      </w:pPr>
+    </w:p>
+    <w:tbl>
+      <w:tblPr>
+        <w:tblStyle w:val="Tablaconcuadrcula"/>
+        <w:tblW w:w="0" w:type="auto"/>
+        <w:tblLook w:val="04A0" w:firstRow="1" w:lastRow="0" w:firstColumn="1" w:lastColumn="0" w:noHBand="0" w:noVBand="1"/>
+      </w:tblPr>
+      <w:tblGrid>
+        <w:gridCol w:w="666"/>
+        <w:gridCol w:w="7838"/>
+      </w:tblGrid>
+      <w:tr>
+        <w:tc>
+          <w:tcPr>
+            <w:tcW w:w="666" w:type="dxa"/>
+            <w:tcBorders>
+              <w:top w:val="nil"/>
+              <w:left w:val="nil"/>
+              <w:bottom w:val="nil"/>
+              <w:right w:val="nil"/>
+            </w:tcBorders>
+          </w:tcPr>
+          <w:p>
+            <w:pPr>
+              <w:jc w:val="right"/>
+              <w:rPr>
+                <w:u w:val="single"/>
+              </w:rPr>
+            </w:pPr>
+            <w:r>
+              <w:rPr>
+                <w:noProof/>
+                <w:lang w:eastAsia="es-ES"/>
+              </w:rPr>
+              <w:drawing>
+                <wp:inline distT="0" distB="0" distL="0" distR="0" wp14:anchorId="43D1CE64" wp14:editId="62E7A619">
+                  <wp:extent cx="285750" cy="285750"/>
+                  <wp:effectExtent l="0" t="0" r="0" b="0"/>
+                  <wp:docPr id="200" name="Imagen 200" descr="C:\Users\Yann\AppData\Local\Microsoft\Windows\INetCache\Content.Word\1200px-Yes_Check_Circle.svg.png"/>
+                  <wp:cNvGraphicFramePr>
+                    <a:graphicFrameLocks xmlns:a="http://schemas.openxmlformats.org/drawingml/2006/main" noChangeAspect="1"/>
+                  </wp:cNvGraphicFramePr>
+                  <a:graphic xmlns:a="http://schemas.openxmlformats.org/drawingml/2006/main">
+                    <a:graphicData uri="http://schemas.openxmlformats.org/drawingml/2006/picture">
+                      <pic:pic xmlns:pic="http://schemas.openxmlformats.org/drawingml/2006/picture">
+                        <pic:nvPicPr>
+                          <pic:cNvPr id="0" name="Imagen 2" descr="C:\Users\Yann\AppData\Local\Microsoft\Windows\INetCache\Content.Word\1200px-Yes_Check_Circle.svg.png"/>
+                          <pic:cNvPicPr>
+                            <a:picLocks noChangeAspect="1" noChangeArrowheads="1"/>
+                          </pic:cNvPicPr>
+                        </pic:nvPicPr>
+                        <pic:blipFill>
+                          <a:blip r:embed="rId7" cstate="print">
+                            <a:extLst>
+                              <a:ext uri="{28A0092B-C50C-407E-A947-70E740481C1C}">
+                                <a14:useLocalDpi xmlns:a14="http://schemas.microsoft.com/office/drawing/2010/main" val="0"/>
+                              </a:ext>
+                            </a:extLst>
+                          </a:blip>
+                          <a:srcRect/>
+                          <a:stretch>
+                            <a:fillRect/>
+                          </a:stretch>
+                        </pic:blipFill>
+                        <pic:spPr bwMode="auto">
+                          <a:xfrm>
+                            <a:off x="0" y="0"/>
+                            <a:ext cx="285750" cy="285750"/>
+                          </a:xfrm>
+                          <a:prstGeom prst="rect">
+                            <a:avLst/>
+                          </a:prstGeom>
+                          <a:noFill/>
+                          <a:ln>
+                            <a:noFill/>
+                          </a:ln>
+                        </pic:spPr>
+                      </pic:pic>
+                    </a:graphicData>
+                  </a:graphic>
+                </wp:inline>
+              </w:drawing>
+            </w:r>
+          </w:p>
+        </w:tc>
+        <w:tc>
+          <w:tcPr>
+            <w:tcW w:w="7838" w:type="dxa"/>
+            <w:tcBorders>
+              <w:top w:val="nil"/>
+              <w:left w:val="nil"/>
+              <w:bottom w:val="nil"/>
+              <w:right w:val="nil"/>
+            </w:tcBorders>
+          </w:tcPr>
+          <w:p>
+            <w:pPr>
+              <w:rPr>
+                <w:rStyle w:val="Ttulo1Car"/>
+                <w:u w:val="single"/>
+              </w:rPr>
+            </w:pPr>
+            <w:r>
+              <w:rPr>
+                <w:rStyle w:val="Ttulo1Car"/>
+              </w:rPr>
+              <w:t>El método</w:t>
+            </w:r>
+            <w:r>
+              <w:rPr>
+                <w:rStyle w:val="Ttulo1Car"/>
+              </w:rPr>
+              <w:t xml:space="preserve"> muestra las pistas disponibles por dificultad sin problemas y ordenadas de más a menos altura</w:t>
+            </w:r>
+          </w:p>
+          <w:p/>
+          <w:p>
+            <w:r>
+              <w:rPr>
+                <w:noProof/>
+                <w:lang w:eastAsia="es-ES"/>
+              </w:rPr>
+              <w:drawing>
+                <wp:inline distT="0" distB="0" distL="0" distR="0">
+                  <wp:extent cx="3360999" cy="3848100"/>
+                  <wp:effectExtent l="0" t="0" r="0" b="0"/>
+                  <wp:docPr id="201" name="Imagen 201"/>
+                  <wp:cNvGraphicFramePr>
+                    <a:graphicFrameLocks xmlns:a="http://schemas.openxmlformats.org/drawingml/2006/main" noChangeAspect="1"/>
+                  </wp:cNvGraphicFramePr>
+                  <a:graphic xmlns:a="http://schemas.openxmlformats.org/drawingml/2006/main">
+                    <a:graphicData uri="http://schemas.openxmlformats.org/drawingml/2006/picture">
+                      <pic:pic xmlns:pic="http://schemas.openxmlformats.org/drawingml/2006/picture">
+                        <pic:nvPicPr>
+                          <pic:cNvPr id="201" name="Captura20.PNG"/>
+                          <pic:cNvPicPr/>
+                        </pic:nvPicPr>
+                        <pic:blipFill>
+                          <a:blip r:embed="rId27">
+                            <a:extLst>
+                              <a:ext uri="{28A0092B-C50C-407E-A947-70E740481C1C}">
+                                <a14:useLocalDpi xmlns:a14="http://schemas.microsoft.com/office/drawing/2010/main" val="0"/>
+                              </a:ext>
+                            </a:extLst>
+                          </a:blip>
+                          <a:stretch>
+                            <a:fillRect/>
+                          </a:stretch>
+                        </pic:blipFill>
+                        <pic:spPr>
+                          <a:xfrm>
+                            <a:off x="0" y="0"/>
+                            <a:ext cx="3364152" cy="3851709"/>
+                          </a:xfrm>
+                          <a:prstGeom prst="rect">
+                            <a:avLst/>
+                          </a:prstGeom>
+                        </pic:spPr>
+                      </pic:pic>
+                    </a:graphicData>
+                  </a:graphic>
+                </wp:inline>
+              </w:drawing>
+            </w:r>
+          </w:p>
+        </w:tc>
+      </w:tr>
+    </w:tbl>
+    <w:p>
+      <w:pPr>
+        <w:pStyle w:val="Ttulo1"/>
+        <w:rPr>
+          <w:b/>
+        </w:rPr>
+      </w:pPr>
+      <w:r>
+        <w:rPr>
+          <w:b/>
+        </w:rPr>
+        <w:lastRenderedPageBreak/>
+        <w:t>1</w:t>
+      </w:r>
+      <w:r>
+        <w:rPr>
+          <w:b/>
+        </w:rPr>
+        <w:t>1</w:t>
+      </w:r>
+      <w:r>
+        <w:rPr>
+          <w:b/>
+        </w:rPr>
+        <w:t xml:space="preserve">. </w:t>
+      </w:r>
+      <w:r>
+        <w:rPr>
+          <w:b/>
+        </w:rPr>
+        <w:t>Prueb</w:t>
+      </w:r>
+      <w:r>
+        <w:rPr>
+          <w:b/>
+        </w:rPr>
+        <w:t xml:space="preserve">a de funcionamiento correcto del método </w:t>
+      </w:r>
+      <w:proofErr w:type="spellStart"/>
+      <w:proofErr w:type="gramStart"/>
+      <w:r>
+        <w:rPr>
+          <w:b/>
+        </w:rPr>
+        <w:t>tareasMantenimiento</w:t>
+      </w:r>
+      <w:proofErr w:type="spellEnd"/>
+      <w:r>
+        <w:rPr>
+          <w:b/>
+        </w:rPr>
+        <w:t>(</w:t>
+      </w:r>
+      <w:proofErr w:type="gramEnd"/>
+      <w:r>
+        <w:rPr>
+          <w:b/>
+        </w:rPr>
+        <w:t>)</w:t>
+      </w:r>
+    </w:p>
+    <w:p/>
+    <w:p>
+      <w:pPr>
+        <w:rPr>
+          <w:rFonts w:asciiTheme="majorHAnsi" w:eastAsiaTheme="majorEastAsia" w:hAnsiTheme="majorHAnsi" w:cstheme="majorBidi"/>
+          <w:color w:val="549E39" w:themeColor="accent1"/>
+          <w:sz w:val="28"/>
+          <w:szCs w:val="28"/>
+        </w:rPr>
+      </w:pPr>
+      <w:r>
+        <w:rPr>
+          <w:rFonts w:asciiTheme="majorHAnsi" w:eastAsiaTheme="majorEastAsia" w:hAnsiTheme="majorHAnsi" w:cstheme="majorBidi"/>
+          <w:color w:val="549E39" w:themeColor="accent1"/>
+          <w:sz w:val="28"/>
+          <w:szCs w:val="28"/>
+        </w:rPr>
+        <w:t>Este método sirve para mostrar el menú de tareas de mantenimiento y que cuando elijas una</w:t>
+      </w:r>
+      <w:r>
+        <w:rPr>
+          <w:rFonts w:asciiTheme="majorHAnsi" w:eastAsiaTheme="majorEastAsia" w:hAnsiTheme="majorHAnsi" w:cstheme="majorBidi"/>
+          <w:color w:val="549E39" w:themeColor="accent1"/>
+          <w:sz w:val="28"/>
+          <w:szCs w:val="28"/>
+        </w:rPr>
+        <w:t xml:space="preserve"> opción</w:t>
+      </w:r>
+      <w:r>
+        <w:rPr>
+          <w:rFonts w:asciiTheme="majorHAnsi" w:eastAsiaTheme="majorEastAsia" w:hAnsiTheme="majorHAnsi" w:cstheme="majorBidi"/>
+          <w:color w:val="549E39" w:themeColor="accent1"/>
+          <w:sz w:val="28"/>
+          <w:szCs w:val="28"/>
+        </w:rPr>
+        <w:t xml:space="preserve"> te mande a su respectivo método.</w:t>
+      </w:r>
+    </w:p>
+    <w:p>
+      <w:pPr>
+        <w:rPr>
+          <w:rFonts w:asciiTheme="majorHAnsi" w:eastAsiaTheme="majorEastAsia" w:hAnsiTheme="majorHAnsi" w:cstheme="majorBidi"/>
+          <w:color w:val="549E39" w:themeColor="accent1"/>
+          <w:sz w:val="28"/>
+          <w:szCs w:val="28"/>
+        </w:rPr>
+      </w:pPr>
+    </w:p>
+    <w:tbl>
+      <w:tblPr>
+        <w:tblStyle w:val="Tablaconcuadrcula"/>
+        <w:tblW w:w="0" w:type="auto"/>
+        <w:tblLook w:val="04A0" w:firstRow="1" w:lastRow="0" w:firstColumn="1" w:lastColumn="0" w:noHBand="0" w:noVBand="1"/>
+      </w:tblPr>
+      <w:tblGrid>
+        <w:gridCol w:w="666"/>
+        <w:gridCol w:w="7838"/>
+      </w:tblGrid>
+      <w:tr>
+        <w:tc>
+          <w:tcPr>
+            <w:tcW w:w="666" w:type="dxa"/>
+            <w:tcBorders>
+              <w:top w:val="nil"/>
+              <w:left w:val="nil"/>
+              <w:bottom w:val="nil"/>
+              <w:right w:val="nil"/>
+            </w:tcBorders>
+          </w:tcPr>
+          <w:p>
+            <w:pPr>
+              <w:jc w:val="right"/>
+              <w:rPr>
+                <w:u w:val="single"/>
+              </w:rPr>
+            </w:pPr>
+            <w:r>
+              <w:rPr>
+                <w:noProof/>
+                <w:lang w:eastAsia="es-ES"/>
+              </w:rPr>
+              <w:drawing>
+                <wp:inline distT="0" distB="0" distL="0" distR="0" wp14:anchorId="1B09D422" wp14:editId="631BDE96">
+                  <wp:extent cx="285750" cy="285750"/>
+                  <wp:effectExtent l="0" t="0" r="0" b="0"/>
+                  <wp:docPr id="202" name="Imagen 202" descr="C:\Users\Yann\AppData\Local\Microsoft\Windows\INetCache\Content.Word\1200px-Yes_Check_Circle.svg.png"/>
+                  <wp:cNvGraphicFramePr>
+                    <a:graphicFrameLocks xmlns:a="http://schemas.openxmlformats.org/drawingml/2006/main" noChangeAspect="1"/>
+                  </wp:cNvGraphicFramePr>
+                  <a:graphic xmlns:a="http://schemas.openxmlformats.org/drawingml/2006/main">
+                    <a:graphicData uri="http://schemas.openxmlformats.org/drawingml/2006/picture">
+                      <pic:pic xmlns:pic="http://schemas.openxmlformats.org/drawingml/2006/picture">
+                        <pic:nvPicPr>
+                          <pic:cNvPr id="0" name="Imagen 2" descr="C:\Users\Yann\AppData\Local\Microsoft\Windows\INetCache\Content.Word\1200px-Yes_Check_Circle.svg.png"/>
+                          <pic:cNvPicPr>
+                            <a:picLocks noChangeAspect="1" noChangeArrowheads="1"/>
+                          </pic:cNvPicPr>
+                        </pic:nvPicPr>
+                        <pic:blipFill>
+                          <a:blip r:embed="rId7" cstate="print">
+                            <a:extLst>
+                              <a:ext uri="{28A0092B-C50C-407E-A947-70E740481C1C}">
+                                <a14:useLocalDpi xmlns:a14="http://schemas.microsoft.com/office/drawing/2010/main" val="0"/>
+                              </a:ext>
+                            </a:extLst>
+                          </a:blip>
+                          <a:srcRect/>
+                          <a:stretch>
+                            <a:fillRect/>
+                          </a:stretch>
+                        </pic:blipFill>
+                        <pic:spPr bwMode="auto">
+                          <a:xfrm>
+                            <a:off x="0" y="0"/>
+                            <a:ext cx="285750" cy="285750"/>
+                          </a:xfrm>
+                          <a:prstGeom prst="rect">
+                            <a:avLst/>
+                          </a:prstGeom>
+                          <a:noFill/>
+                          <a:ln>
+                            <a:noFill/>
+                          </a:ln>
+                        </pic:spPr>
+                      </pic:pic>
+                    </a:graphicData>
+                  </a:graphic>
+                </wp:inline>
+              </w:drawing>
+            </w:r>
+          </w:p>
+        </w:tc>
+        <w:tc>
+          <w:tcPr>
+            <w:tcW w:w="7838" w:type="dxa"/>
+            <w:tcBorders>
+              <w:top w:val="nil"/>
+              <w:left w:val="nil"/>
+              <w:bottom w:val="nil"/>
+              <w:right w:val="nil"/>
+            </w:tcBorders>
+          </w:tcPr>
+          <w:p>
+            <w:pPr>
+              <w:rPr>
+                <w:rStyle w:val="Ttulo1Car"/>
+                <w:u w:val="single"/>
+              </w:rPr>
+            </w:pPr>
+            <w:r>
+              <w:rPr>
+                <w:rStyle w:val="Ttulo1Car"/>
+              </w:rPr>
+              <w:t>El menú funciona sin problemas</w:t>
+            </w:r>
+          </w:p>
+          <w:p/>
+          <w:p>
+            <w:r>
+              <w:rPr>
+                <w:noProof/>
+                <w:lang w:eastAsia="es-ES"/>
+              </w:rPr>
+              <w:drawing>
+                <wp:inline distT="0" distB="0" distL="0" distR="0">
+                  <wp:extent cx="2743583" cy="1124107"/>
+                  <wp:effectExtent l="0" t="0" r="0" b="0"/>
+                  <wp:docPr id="204" name="Imagen 204"/>
+                  <wp:cNvGraphicFramePr>
+                    <a:graphicFrameLocks xmlns:a="http://schemas.openxmlformats.org/drawingml/2006/main" noChangeAspect="1"/>
+                  </wp:cNvGraphicFramePr>
+                  <a:graphic xmlns:a="http://schemas.openxmlformats.org/drawingml/2006/main">
+                    <a:graphicData uri="http://schemas.openxmlformats.org/drawingml/2006/picture">
+                      <pic:pic xmlns:pic="http://schemas.openxmlformats.org/drawingml/2006/picture">
+                        <pic:nvPicPr>
+                          <pic:cNvPr id="204" name="Captura21.PNG"/>
+                          <pic:cNvPicPr/>
+                        </pic:nvPicPr>
+                        <pic:blipFill>
+                          <a:blip r:embed="rId28">
+                            <a:extLst>
+                              <a:ext uri="{28A0092B-C50C-407E-A947-70E740481C1C}">
+                                <a14:useLocalDpi xmlns:a14="http://schemas.microsoft.com/office/drawing/2010/main" val="0"/>
+                              </a:ext>
+                            </a:extLst>
+                          </a:blip>
+                          <a:stretch>
+                            <a:fillRect/>
+                          </a:stretch>
+                        </pic:blipFill>
+                        <pic:spPr>
+                          <a:xfrm>
+                            <a:off x="0" y="0"/>
+                            <a:ext cx="2743583" cy="1124107"/>
+                          </a:xfrm>
+                          <a:prstGeom prst="rect">
+                            <a:avLst/>
+                          </a:prstGeom>
+                        </pic:spPr>
+                      </pic:pic>
+                    </a:graphicData>
+                  </a:graphic>
+                </wp:inline>
+              </w:drawing>
+            </w:r>
+          </w:p>
+          <w:p/>
+          <w:p>
+            <w:pPr>
+              <w:rPr>
+                <w:u w:val="single"/>
+              </w:rPr>
+            </w:pPr>
+            <w:r>
+              <w:rPr>
+                <w:noProof/>
+                <w:lang w:eastAsia="es-ES"/>
+              </w:rPr>
+              <w:drawing>
+                <wp:inline distT="0" distB="0" distL="0" distR="0">
+                  <wp:extent cx="2791215" cy="1114581"/>
+                  <wp:effectExtent l="0" t="0" r="0" b="9525"/>
+                  <wp:docPr id="205" name="Imagen 205"/>
+                  <wp:cNvGraphicFramePr>
+                    <a:graphicFrameLocks xmlns:a="http://schemas.openxmlformats.org/drawingml/2006/main" noChangeAspect="1"/>
+                  </wp:cNvGraphicFramePr>
+                  <a:graphic xmlns:a="http://schemas.openxmlformats.org/drawingml/2006/main">
+                    <a:graphicData uri="http://schemas.openxmlformats.org/drawingml/2006/picture">
+                      <pic:pic xmlns:pic="http://schemas.openxmlformats.org/drawingml/2006/picture">
+                        <pic:nvPicPr>
+                          <pic:cNvPr id="205" name="Captura22.PNG"/>
+                          <pic:cNvPicPr/>
+                        </pic:nvPicPr>
+                        <pic:blipFill>
+                          <a:blip r:embed="rId29">
+                            <a:extLst>
+                              <a:ext uri="{28A0092B-C50C-407E-A947-70E740481C1C}">
+                                <a14:useLocalDpi xmlns:a14="http://schemas.microsoft.com/office/drawing/2010/main" val="0"/>
+                              </a:ext>
+                            </a:extLst>
+                          </a:blip>
+                          <a:stretch>
+                            <a:fillRect/>
+                          </a:stretch>
+                        </pic:blipFill>
+                        <pic:spPr>
+                          <a:xfrm>
+                            <a:off x="0" y="0"/>
+                            <a:ext cx="2791215" cy="1114581"/>
+                          </a:xfrm>
+                          <a:prstGeom prst="rect">
+                            <a:avLst/>
+                          </a:prstGeom>
+                        </pic:spPr>
+                      </pic:pic>
+                    </a:graphicData>
+                  </a:graphic>
+                </wp:inline>
+              </w:drawing>
+            </w:r>
+          </w:p>
+        </w:tc>
+      </w:tr>
+    </w:tbl>
+    <w:p>
+      <w:pPr>
+        <w:rPr>
+          <w:rFonts w:asciiTheme="majorHAnsi" w:eastAsiaTheme="majorEastAsia" w:hAnsiTheme="majorHAnsi" w:cstheme="majorBidi"/>
+          <w:color w:val="549E39" w:themeColor="accent1"/>
+          <w:sz w:val="28"/>
+          <w:szCs w:val="28"/>
+        </w:rPr>
+      </w:pPr>
+    </w:p>
+    <w:p>
+      <w:pPr>
+        <w:pStyle w:val="Ttulo1"/>
+        <w:rPr>
+          <w:b/>
+        </w:rPr>
+      </w:pPr>
+      <w:r>
+        <w:rPr>
+          <w:b/>
+        </w:rPr>
+        <w:t>1</w:t>
+      </w:r>
+      <w:r>
+        <w:rPr>
+          <w:b/>
+        </w:rPr>
+        <w:t>2</w:t>
+      </w:r>
+      <w:r>
+        <w:rPr>
+          <w:b/>
+        </w:rPr>
+        <w:t xml:space="preserve">. </w:t>
+      </w:r>
+      <w:r>
+        <w:rPr>
+          <w:b/>
+        </w:rPr>
+        <w:t>Prueb</w:t>
+      </w:r>
+      <w:r>
+        <w:rPr>
+          <w:b/>
+        </w:rPr>
+        <w:t xml:space="preserve">a de funcionamiento correcto del método </w:t>
+      </w:r>
+      <w:proofErr w:type="spellStart"/>
+      <w:proofErr w:type="gramStart"/>
+      <w:r>
+        <w:rPr>
+          <w:b/>
+        </w:rPr>
+        <w:t>cambiarInfoPistas</w:t>
+      </w:r>
+      <w:proofErr w:type="spellEnd"/>
+      <w:r>
+        <w:rPr>
+          <w:b/>
+        </w:rPr>
+        <w:t>(</w:t>
+      </w:r>
+      <w:proofErr w:type="gramEnd"/>
+      <w:r>
+        <w:rPr>
+          <w:b/>
+        </w:rPr>
+        <w:t>)</w:t>
+      </w:r>
+    </w:p>
+    <w:p>
+      <w:pPr>
+        <w:rPr>
+          <w:rFonts w:asciiTheme="majorHAnsi" w:eastAsiaTheme="majorEastAsia" w:hAnsiTheme="majorHAnsi" w:cstheme="majorBidi"/>
+          <w:color w:val="549E39" w:themeColor="accent1"/>
+          <w:sz w:val="28"/>
+          <w:szCs w:val="28"/>
+        </w:rPr>
+      </w:pPr>
+    </w:p>
+    <w:p>
+      <w:pPr>
+        <w:rPr>
+          <w:rFonts w:asciiTheme="majorHAnsi" w:eastAsiaTheme="majorEastAsia" w:hAnsiTheme="majorHAnsi" w:cstheme="majorBidi"/>
+          <w:color w:val="549E39" w:themeColor="accent1"/>
+          <w:sz w:val="28"/>
+          <w:szCs w:val="28"/>
+        </w:rPr>
+      </w:pPr>
+      <w:r>
+        <w:rPr>
+          <w:rFonts w:asciiTheme="majorHAnsi" w:eastAsiaTheme="majorEastAsia" w:hAnsiTheme="majorHAnsi" w:cstheme="majorBidi"/>
+          <w:color w:val="549E39" w:themeColor="accent1"/>
+          <w:sz w:val="28"/>
+          <w:szCs w:val="28"/>
+        </w:rPr>
+        <w:t>Con este método solicitamos el nombre de una pista y cambiamos su temperatura y si está abierta o cerrada</w:t>
+      </w:r>
+      <w:r>
+        <w:rPr>
+          <w:rFonts w:asciiTheme="majorHAnsi" w:eastAsiaTheme="majorEastAsia" w:hAnsiTheme="majorHAnsi" w:cstheme="majorBidi"/>
+          <w:color w:val="549E39" w:themeColor="accent1"/>
+          <w:sz w:val="28"/>
+          <w:szCs w:val="28"/>
+        </w:rPr>
+        <w:t>.</w:t>
+      </w:r>
+    </w:p>
+    <w:p>
+      <w:pPr>
+        <w:rPr>
+          <w:rFonts w:asciiTheme="majorHAnsi" w:eastAsiaTheme="majorEastAsia" w:hAnsiTheme="majorHAnsi" w:cstheme="majorBidi"/>
+          <w:color w:val="549E39" w:themeColor="accent1"/>
+          <w:sz w:val="28"/>
+          <w:szCs w:val="28"/>
+        </w:rPr>
+      </w:pPr>
+    </w:p>
+    <w:tbl>
+      <w:tblPr>
+        <w:tblStyle w:val="Tablaconcuadrcula"/>
+        <w:tblW w:w="0" w:type="auto"/>
+        <w:tblLook w:val="04A0" w:firstRow="1" w:lastRow="0" w:firstColumn="1" w:lastColumn="0" w:noHBand="0" w:noVBand="1"/>
+      </w:tblPr>
+      <w:tblGrid>
+        <w:gridCol w:w="666"/>
+        <w:gridCol w:w="7838"/>
+      </w:tblGrid>
+      <w:tr>
+        <w:tc>
+          <w:tcPr>
+            <w:tcW w:w="666" w:type="dxa"/>
+            <w:tcBorders>
+              <w:top w:val="nil"/>
+              <w:left w:val="nil"/>
+              <w:bottom w:val="nil"/>
+              <w:right w:val="nil"/>
+            </w:tcBorders>
+          </w:tcPr>
+          <w:p>
+            <w:pPr>
+              <w:jc w:val="right"/>
+              <w:rPr>
+                <w:u w:val="single"/>
+              </w:rPr>
+            </w:pPr>
+            <w:r>
+              <w:rPr>
+                <w:noProof/>
+                <w:lang w:eastAsia="es-ES"/>
+              </w:rPr>
+              <w:drawing>
+                <wp:inline distT="0" distB="0" distL="0" distR="0" wp14:anchorId="03E24A29" wp14:editId="1B43BB92">
+                  <wp:extent cx="285750" cy="285750"/>
+                  <wp:effectExtent l="0" t="0" r="0" b="0"/>
+                  <wp:docPr id="206" name="Imagen 206" descr="C:\Users\Yann\AppData\Local\Microsoft\Windows\INetCache\Content.Word\1200px-Yes_Check_Circle.svg.png"/>
+                  <wp:cNvGraphicFramePr>
+                    <a:graphicFrameLocks xmlns:a="http://schemas.openxmlformats.org/drawingml/2006/main" noChangeAspect="1"/>
+                  </wp:cNvGraphicFramePr>
+                  <a:graphic xmlns:a="http://schemas.openxmlformats.org/drawingml/2006/main">
+                    <a:graphicData uri="http://schemas.openxmlformats.org/drawingml/2006/picture">
+                      <pic:pic xmlns:pic="http://schemas.openxmlformats.org/drawingml/2006/picture">
+                        <pic:nvPicPr>
+                          <pic:cNvPr id="0" name="Imagen 2" descr="C:\Users\Yann\AppData\Local\Microsoft\Windows\INetCache\Content.Word\1200px-Yes_Check_Circle.svg.png"/>
+                          <pic:cNvPicPr>
+                            <a:picLocks noChangeAspect="1" noChangeArrowheads="1"/>
+                          </pic:cNvPicPr>
+                        </pic:nvPicPr>
+                        <pic:blipFill>
+                          <a:blip r:embed="rId7" cstate="print">
+                            <a:extLst>
+                              <a:ext uri="{28A0092B-C50C-407E-A947-70E740481C1C}">
+                                <a14:useLocalDpi xmlns:a14="http://schemas.microsoft.com/office/drawing/2010/main" val="0"/>
+                              </a:ext>
+                            </a:extLst>
+                          </a:blip>
+                          <a:srcRect/>
+                          <a:stretch>
+                            <a:fillRect/>
+                          </a:stretch>
+                        </pic:blipFill>
+                        <pic:spPr bwMode="auto">
+                          <a:xfrm>
+                            <a:off x="0" y="0"/>
+                            <a:ext cx="285750" cy="285750"/>
+                          </a:xfrm>
+                          <a:prstGeom prst="rect">
+                            <a:avLst/>
+                          </a:prstGeom>
+                          <a:noFill/>
+                          <a:ln>
+                            <a:noFill/>
+                          </a:ln>
+                        </pic:spPr>
+                      </pic:pic>
+                    </a:graphicData>
+                  </a:graphic>
+                </wp:inline>
+              </w:drawing>
+            </w:r>
+          </w:p>
+        </w:tc>
+        <w:tc>
+          <w:tcPr>
+            <w:tcW w:w="7838" w:type="dxa"/>
+            <w:tcBorders>
+              <w:top w:val="nil"/>
+              <w:left w:val="nil"/>
+              <w:bottom w:val="nil"/>
+              <w:right w:val="nil"/>
+            </w:tcBorders>
+          </w:tcPr>
+          <w:p>
+            <w:pPr>
+              <w:rPr>
+                <w:rStyle w:val="Ttulo1Car"/>
+                <w:u w:val="single"/>
+              </w:rPr>
+            </w:pPr>
+            <w:r>
+              <w:rPr>
+                <w:rStyle w:val="Ttulo1Car"/>
+              </w:rPr>
+              <w:t>Cambiamos la temperatura</w:t>
+            </w:r>
+            <w:r>
+              <w:rPr>
+                <w:rStyle w:val="Ttulo1Car"/>
+              </w:rPr>
+              <w:t xml:space="preserve"> </w:t>
+            </w:r>
+            <w:r>
+              <w:rPr>
+                <w:rStyle w:val="Ttulo1Car"/>
+              </w:rPr>
+              <w:t>de una pista</w:t>
+            </w:r>
+            <w:r>
+              <w:rPr>
+                <w:rStyle w:val="Ttulo1Car"/>
+              </w:rPr>
+              <w:t xml:space="preserve"> y si la pista está abierta</w:t>
+            </w:r>
+            <w:r>
+              <w:rPr>
+                <w:rStyle w:val="Ttulo1Car"/>
+              </w:rPr>
+              <w:t xml:space="preserve"> </w:t>
+            </w:r>
+            <w:r>
+              <w:rPr>
+                <w:rStyle w:val="Ttulo1Car"/>
+              </w:rPr>
+              <w:t>sin problemas</w:t>
+            </w:r>
+          </w:p>
+          <w:p/>
+          <w:p>
+            <w:pPr>
+              <w:pStyle w:val="Sinespaciado"/>
+            </w:pPr>
+            <w:r>
+              <w:rPr>
+                <w:noProof/>
+                <w:lang w:eastAsia="es-ES"/>
+              </w:rPr>
+              <w:drawing>
+                <wp:inline distT="0" distB="0" distL="0" distR="0">
+                  <wp:extent cx="2468467" cy="1152525"/>
+                  <wp:effectExtent l="0" t="0" r="8255" b="0"/>
+                  <wp:docPr id="209" name="Imagen 209"/>
+                  <wp:cNvGraphicFramePr>
+                    <a:graphicFrameLocks xmlns:a="http://schemas.openxmlformats.org/drawingml/2006/main" noChangeAspect="1"/>
+                  </wp:cNvGraphicFramePr>
+                  <a:graphic xmlns:a="http://schemas.openxmlformats.org/drawingml/2006/main">
+                    <a:graphicData uri="http://schemas.openxmlformats.org/drawingml/2006/picture">
+                      <pic:pic xmlns:pic="http://schemas.openxmlformats.org/drawingml/2006/picture">
+                        <pic:nvPicPr>
+                          <pic:cNvPr id="209" name="Captura23.PNG"/>
+                          <pic:cNvPicPr/>
+                        </pic:nvPicPr>
+                        <pic:blipFill>
+                          <a:blip r:embed="rId30">
+                            <a:extLst>
+                              <a:ext uri="{28A0092B-C50C-407E-A947-70E740481C1C}">
+                                <a14:useLocalDpi xmlns:a14="http://schemas.microsoft.com/office/drawing/2010/main" val="0"/>
+                              </a:ext>
+                            </a:extLst>
+                          </a:blip>
+                          <a:stretch>
+                            <a:fillRect/>
+                          </a:stretch>
+                        </pic:blipFill>
+                        <pic:spPr>
+                          <a:xfrm>
+                            <a:off x="0" y="0"/>
+                            <a:ext cx="2524667" cy="1178765"/>
+                          </a:xfrm>
+                          <a:prstGeom prst="rect">
+                            <a:avLst/>
+                          </a:prstGeom>
+                        </pic:spPr>
+                      </pic:pic>
+                    </a:graphicData>
+                  </a:graphic>
+                </wp:inline>
+              </w:drawing>
+            </w:r>
+          </w:p>
+          <w:p>
+            <w:pPr>
+              <w:pStyle w:val="Sinespaciado"/>
+            </w:pPr>
+            <w:r>
+              <w:rPr>
+                <w:noProof/>
+                <w:lang w:eastAsia="es-ES"/>
+              </w:rPr>
+              <w:lastRenderedPageBreak/>
+              <w:drawing>
+                <wp:inline distT="0" distB="0" distL="0" distR="0">
+                  <wp:extent cx="4820323" cy="533474"/>
+                  <wp:effectExtent l="0" t="0" r="0" b="0"/>
+                  <wp:docPr id="210" name="Imagen 210"/>
+                  <wp:cNvGraphicFramePr>
+                    <a:graphicFrameLocks xmlns:a="http://schemas.openxmlformats.org/drawingml/2006/main" noChangeAspect="1"/>
+                  </wp:cNvGraphicFramePr>
+                  <a:graphic xmlns:a="http://schemas.openxmlformats.org/drawingml/2006/main">
+                    <a:graphicData uri="http://schemas.openxmlformats.org/drawingml/2006/picture">
+                      <pic:pic xmlns:pic="http://schemas.openxmlformats.org/drawingml/2006/picture">
+                        <pic:nvPicPr>
+                          <pic:cNvPr id="210" name="Captura24.PNG"/>
+                          <pic:cNvPicPr/>
+                        </pic:nvPicPr>
+                        <pic:blipFill>
+                          <a:blip r:embed="rId31">
+                            <a:extLst>
+                              <a:ext uri="{28A0092B-C50C-407E-A947-70E740481C1C}">
+                                <a14:useLocalDpi xmlns:a14="http://schemas.microsoft.com/office/drawing/2010/main" val="0"/>
+                              </a:ext>
+                            </a:extLst>
+                          </a:blip>
+                          <a:stretch>
+                            <a:fillRect/>
+                          </a:stretch>
+                        </pic:blipFill>
+                        <pic:spPr>
+                          <a:xfrm>
+                            <a:off x="0" y="0"/>
+                            <a:ext cx="4820323" cy="533474"/>
+                          </a:xfrm>
+                          <a:prstGeom prst="rect">
+                            <a:avLst/>
+                          </a:prstGeom>
+                        </pic:spPr>
+                      </pic:pic>
+                    </a:graphicData>
+                  </a:graphic>
+                </wp:inline>
+              </w:drawing>
+            </w:r>
+          </w:p>
+        </w:tc>
+      </w:tr>
+    </w:tbl>
+    <w:p>
+      <w:pPr>
+        <w:rPr>
+          <w:rFonts w:asciiTheme="majorHAnsi" w:eastAsiaTheme="majorEastAsia" w:hAnsiTheme="majorHAnsi" w:cstheme="majorBidi"/>
+          <w:color w:val="549E39" w:themeColor="accent1"/>
+          <w:sz w:val="28"/>
+          <w:szCs w:val="28"/>
+          <w:u w:val="single"/>
+        </w:rPr>
+      </w:pPr>
+    </w:p>
+    <w:p>
+      <w:pPr>
+        <w:pStyle w:val="Ttulo1"/>
+        <w:rPr>
+          <w:b/>
+          <w:u w:val="single"/>
+        </w:rPr>
+      </w:pPr>
+      <w:r>
+        <w:rPr>
+          <w:b/>
+        </w:rPr>
+        <w:t>1</w:t>
+      </w:r>
+      <w:r>
+        <w:rPr>
+          <w:b/>
+        </w:rPr>
+        <w:t>3</w:t>
+      </w:r>
+      <w:r>
+        <w:rPr>
+          <w:b/>
+        </w:rPr>
+        <w:t xml:space="preserve">. </w:t>
+      </w:r>
+      <w:r>
+        <w:rPr>
+          <w:b/>
+        </w:rPr>
+        <w:t>Prueb</w:t>
+      </w:r>
+      <w:r>
+        <w:rPr>
+          <w:b/>
+        </w:rPr>
+        <w:t xml:space="preserve">a de funcionamiento correcto </w:t>
+      </w:r>
+      <w:r>
+        <w:rPr>
+          <w:b/>
+        </w:rPr>
+        <w:t>de los métodos</w:t>
+      </w:r>
+      <w:r>
+        <w:rPr>
+          <w:b/>
+        </w:rPr>
+        <w:t xml:space="preserve"> </w:t>
+      </w:r>
+      <w:proofErr w:type="spellStart"/>
+      <w:proofErr w:type="gramStart"/>
+      <w:r>
+        <w:rPr>
+          <w:b/>
+        </w:rPr>
+        <w:t>añadirNuevoMaterial</w:t>
+      </w:r>
+      <w:proofErr w:type="spellEnd"/>
+      <w:r>
+        <w:rPr>
+          <w:b/>
+        </w:rPr>
+        <w:t>(</w:t>
+      </w:r>
+      <w:proofErr w:type="gramEnd"/>
+      <w:r>
+        <w:rPr>
+          <w:b/>
+        </w:rPr>
+        <w:t>)</w:t>
+      </w:r>
+      <w:r>
+        <w:rPr>
+          <w:b/>
+        </w:rPr>
+        <w:t xml:space="preserve"> y </w:t>
+      </w:r>
+      <w:proofErr w:type="spellStart"/>
+      <w:r>
+        <w:rPr>
+          <w:b/>
+        </w:rPr>
+        <w:t>añadirMaterialNuevoDB</w:t>
+      </w:r>
+      <w:proofErr w:type="spellEnd"/>
+      <w:r>
+        <w:rPr>
+          <w:b/>
+        </w:rPr>
+        <w:t>()</w:t>
+      </w:r>
+    </w:p>
+    <w:p>
+      <w:pPr>
+        <w:rPr>
+          <w:rFonts w:asciiTheme="majorHAnsi" w:eastAsiaTheme="majorEastAsia" w:hAnsiTheme="majorHAnsi" w:cstheme="majorBidi"/>
+          <w:color w:val="549E39" w:themeColor="accent1"/>
+          <w:sz w:val="28"/>
+          <w:szCs w:val="28"/>
+        </w:rPr>
+      </w:pPr>
+    </w:p>
+    <w:p>
+      <w:pPr>
+        <w:rPr>
+          <w:rFonts w:asciiTheme="majorHAnsi" w:eastAsiaTheme="majorEastAsia" w:hAnsiTheme="majorHAnsi" w:cstheme="majorBidi"/>
+          <w:color w:val="549E39" w:themeColor="accent1"/>
+          <w:sz w:val="28"/>
+          <w:szCs w:val="28"/>
+        </w:rPr>
+      </w:pPr>
+      <w:r>
+        <w:rPr>
+          <w:rFonts w:asciiTheme="majorHAnsi" w:eastAsiaTheme="majorEastAsia" w:hAnsiTheme="majorHAnsi" w:cstheme="majorBidi"/>
+          <w:color w:val="549E39" w:themeColor="accent1"/>
+          <w:sz w:val="28"/>
+          <w:szCs w:val="28"/>
+        </w:rPr>
+        <w:t xml:space="preserve">Con </w:t>
+      </w:r>
+      <w:proofErr w:type="spellStart"/>
+      <w:proofErr w:type="gramStart"/>
+      <w:r>
+        <w:rPr>
+          <w:rFonts w:asciiTheme="majorHAnsi" w:eastAsiaTheme="majorEastAsia" w:hAnsiTheme="majorHAnsi" w:cstheme="majorBidi"/>
+          <w:color w:val="549E39" w:themeColor="accent1"/>
+          <w:sz w:val="28"/>
+          <w:szCs w:val="28"/>
+        </w:rPr>
+        <w:t>añadirNuevoMaterial</w:t>
+      </w:r>
+      <w:proofErr w:type="spellEnd"/>
+      <w:r>
+        <w:rPr>
+          <w:rFonts w:asciiTheme="majorHAnsi" w:eastAsiaTheme="majorEastAsia" w:hAnsiTheme="majorHAnsi" w:cstheme="majorBidi"/>
+          <w:color w:val="549E39" w:themeColor="accent1"/>
+          <w:sz w:val="28"/>
+          <w:szCs w:val="28"/>
+        </w:rPr>
+        <w:t>(</w:t>
+      </w:r>
+      <w:proofErr w:type="gramEnd"/>
+      <w:r>
+        <w:rPr>
+          <w:rFonts w:asciiTheme="majorHAnsi" w:eastAsiaTheme="majorEastAsia" w:hAnsiTheme="majorHAnsi" w:cstheme="majorBidi"/>
+          <w:color w:val="549E39" w:themeColor="accent1"/>
+          <w:sz w:val="28"/>
+          <w:szCs w:val="28"/>
+        </w:rPr>
+        <w:t xml:space="preserve">) </w:t>
+      </w:r>
+      <w:r>
+        <w:rPr>
+          <w:rFonts w:asciiTheme="majorHAnsi" w:eastAsiaTheme="majorEastAsia" w:hAnsiTheme="majorHAnsi" w:cstheme="majorBidi"/>
+          <w:color w:val="549E39" w:themeColor="accent1"/>
+          <w:sz w:val="28"/>
+          <w:szCs w:val="28"/>
+        </w:rPr>
+        <w:t xml:space="preserve">creamos un objeto tipo </w:t>
+      </w:r>
+      <w:proofErr w:type="spellStart"/>
+      <w:r>
+        <w:rPr>
+          <w:rFonts w:asciiTheme="majorHAnsi" w:eastAsiaTheme="majorEastAsia" w:hAnsiTheme="majorHAnsi" w:cstheme="majorBidi"/>
+          <w:color w:val="549E39" w:themeColor="accent1"/>
+          <w:sz w:val="28"/>
+          <w:szCs w:val="28"/>
+        </w:rPr>
+        <w:t>NuevoMaterial</w:t>
+      </w:r>
+      <w:proofErr w:type="spellEnd"/>
+      <w:r>
+        <w:rPr>
+          <w:rFonts w:asciiTheme="majorHAnsi" w:eastAsiaTheme="majorEastAsia" w:hAnsiTheme="majorHAnsi" w:cstheme="majorBidi"/>
+          <w:color w:val="549E39" w:themeColor="accent1"/>
+          <w:sz w:val="28"/>
+          <w:szCs w:val="28"/>
+        </w:rPr>
+        <w:t xml:space="preserve"> y se lo pasamos al método </w:t>
+      </w:r>
+      <w:proofErr w:type="spellStart"/>
+      <w:r>
+        <w:rPr>
+          <w:rFonts w:asciiTheme="majorHAnsi" w:eastAsiaTheme="majorEastAsia" w:hAnsiTheme="majorHAnsi" w:cstheme="majorBidi"/>
+          <w:color w:val="549E39" w:themeColor="accent1"/>
+          <w:sz w:val="28"/>
+          <w:szCs w:val="28"/>
+        </w:rPr>
+        <w:t>añadirMaterialNuevoDB</w:t>
+      </w:r>
+      <w:proofErr w:type="spellEnd"/>
+      <w:r>
+        <w:rPr>
+          <w:rFonts w:asciiTheme="majorHAnsi" w:eastAsiaTheme="majorEastAsia" w:hAnsiTheme="majorHAnsi" w:cstheme="majorBidi"/>
+          <w:color w:val="549E39" w:themeColor="accent1"/>
+          <w:sz w:val="28"/>
+          <w:szCs w:val="28"/>
+        </w:rPr>
+        <w:t xml:space="preserve">() en la clase </w:t>
+      </w:r>
+      <w:proofErr w:type="spellStart"/>
+      <w:r>
+        <w:rPr>
+          <w:rFonts w:asciiTheme="majorHAnsi" w:eastAsiaTheme="majorEastAsia" w:hAnsiTheme="majorHAnsi" w:cstheme="majorBidi"/>
+          <w:color w:val="549E39" w:themeColor="accent1"/>
+          <w:sz w:val="28"/>
+          <w:szCs w:val="28"/>
+        </w:rPr>
+        <w:t>NuevoMaterial</w:t>
+      </w:r>
+      <w:proofErr w:type="spellEnd"/>
+      <w:r>
+        <w:rPr>
+          <w:rFonts w:asciiTheme="majorHAnsi" w:eastAsiaTheme="majorEastAsia" w:hAnsiTheme="majorHAnsi" w:cstheme="majorBidi"/>
+          <w:color w:val="549E39" w:themeColor="accent1"/>
+          <w:sz w:val="28"/>
+          <w:szCs w:val="28"/>
+        </w:rPr>
+        <w:t xml:space="preserve"> que se encarga de rellenar el objeto </w:t>
+      </w:r>
+      <w:proofErr w:type="spellStart"/>
+      <w:r>
+        <w:rPr>
+          <w:rFonts w:asciiTheme="majorHAnsi" w:eastAsiaTheme="majorEastAsia" w:hAnsiTheme="majorHAnsi" w:cstheme="majorBidi"/>
+          <w:color w:val="549E39" w:themeColor="accent1"/>
+          <w:sz w:val="28"/>
+          <w:szCs w:val="28"/>
+        </w:rPr>
+        <w:t>NuevoMaterial</w:t>
+      </w:r>
+      <w:proofErr w:type="spellEnd"/>
+      <w:r>
+        <w:rPr>
+          <w:rFonts w:asciiTheme="majorHAnsi" w:eastAsiaTheme="majorEastAsia" w:hAnsiTheme="majorHAnsi" w:cstheme="majorBidi"/>
+          <w:color w:val="549E39" w:themeColor="accent1"/>
+          <w:sz w:val="28"/>
+          <w:szCs w:val="28"/>
+        </w:rPr>
+        <w:t xml:space="preserve"> con los datos que vamos rellenando</w:t>
+      </w:r>
+      <w:r>
+        <w:rPr>
+          <w:rFonts w:asciiTheme="majorHAnsi" w:eastAsiaTheme="majorEastAsia" w:hAnsiTheme="majorHAnsi" w:cstheme="majorBidi"/>
+          <w:color w:val="549E39" w:themeColor="accent1"/>
+          <w:sz w:val="28"/>
+          <w:szCs w:val="28"/>
+        </w:rPr>
+        <w:t xml:space="preserve"> y luego plasmarlo en la base de datos</w:t>
+      </w:r>
+    </w:p>
+    <w:p>
+      <w:pPr>
+        <w:rPr>
+          <w:rFonts w:asciiTheme="majorHAnsi" w:eastAsiaTheme="majorEastAsia" w:hAnsiTheme="majorHAnsi" w:cstheme="majorBidi"/>
+          <w:color w:val="549E39" w:themeColor="accent1"/>
+          <w:sz w:val="28"/>
+          <w:szCs w:val="28"/>
+        </w:rPr>
+      </w:pPr>
+    </w:p>
+    <w:tbl>
+      <w:tblPr>
+        <w:tblStyle w:val="Tablaconcuadrcula"/>
+        <w:tblW w:w="0" w:type="auto"/>
+        <w:tblLook w:val="04A0" w:firstRow="1" w:lastRow="0" w:firstColumn="1" w:lastColumn="0" w:noHBand="0" w:noVBand="1"/>
+      </w:tblPr>
+      <w:tblGrid>
+        <w:gridCol w:w="666"/>
+        <w:gridCol w:w="7838"/>
+      </w:tblGrid>
+      <w:tr>
+        <w:tc>
+          <w:tcPr>
+            <w:tcW w:w="666" w:type="dxa"/>
+            <w:tcBorders>
+              <w:top w:val="nil"/>
+              <w:left w:val="nil"/>
+              <w:bottom w:val="nil"/>
+              <w:right w:val="nil"/>
+            </w:tcBorders>
+          </w:tcPr>
+          <w:p>
+            <w:pPr>
+              <w:spacing w:after="160" w:line="259" w:lineRule="auto"/>
+              <w:jc w:val="right"/>
+              <w:rPr>
+                <w:u w:val="single"/>
+              </w:rPr>
+            </w:pPr>
+            <w:r>
+              <w:rPr>
+                <w:noProof/>
+                <w:lang w:eastAsia="es-ES"/>
+              </w:rPr>
+              <w:drawing>
+                <wp:inline distT="0" distB="0" distL="0" distR="0" wp14:anchorId="760EDCFE" wp14:editId="3340E8D8">
+                  <wp:extent cx="285750" cy="285750"/>
+                  <wp:effectExtent l="0" t="0" r="0" b="0"/>
+                  <wp:docPr id="214" name="Imagen 214" descr="C:\Users\Yann\AppData\Local\Microsoft\Windows\INetCache\Content.Word\1200px-Yes_Check_Circle.svg.png"/>
+                  <wp:cNvGraphicFramePr>
+                    <a:graphicFrameLocks xmlns:a="http://schemas.openxmlformats.org/drawingml/2006/main" noChangeAspect="1"/>
+                  </wp:cNvGraphicFramePr>
+                  <a:graphic xmlns:a="http://schemas.openxmlformats.org/drawingml/2006/main">
+                    <a:graphicData uri="http://schemas.openxmlformats.org/drawingml/2006/picture">
+                      <pic:pic xmlns:pic="http://schemas.openxmlformats.org/drawingml/2006/picture">
+                        <pic:nvPicPr>
+                          <pic:cNvPr id="0" name="Imagen 2" descr="C:\Users\Yann\AppData\Local\Microsoft\Windows\INetCache\Content.Word\1200px-Yes_Check_Circle.svg.png"/>
+                          <pic:cNvPicPr>
+                            <a:picLocks noChangeAspect="1" noChangeArrowheads="1"/>
+                          </pic:cNvPicPr>
+                        </pic:nvPicPr>
+                        <pic:blipFill>
+                          <a:blip r:embed="rId7" cstate="print">
+                            <a:extLst>
+                              <a:ext uri="{28A0092B-C50C-407E-A947-70E740481C1C}">
+                                <a14:useLocalDpi xmlns:a14="http://schemas.microsoft.com/office/drawing/2010/main" val="0"/>
+                              </a:ext>
+                            </a:extLst>
+                          </a:blip>
+                          <a:srcRect/>
+                          <a:stretch>
+                            <a:fillRect/>
+                          </a:stretch>
+                        </pic:blipFill>
+                        <pic:spPr bwMode="auto">
+                          <a:xfrm>
+                            <a:off x="0" y="0"/>
+                            <a:ext cx="285750" cy="285750"/>
+                          </a:xfrm>
+                          <a:prstGeom prst="rect">
+                            <a:avLst/>
+                          </a:prstGeom>
+                          <a:noFill/>
+                          <a:ln>
+                            <a:noFill/>
+                          </a:ln>
+                        </pic:spPr>
+                      </pic:pic>
+                    </a:graphicData>
+                  </a:graphic>
+                </wp:inline>
+              </w:drawing>
+            </w:r>
+          </w:p>
+        </w:tc>
+        <w:tc>
+          <w:tcPr>
+            <w:tcW w:w="7838" w:type="dxa"/>
+            <w:tcBorders>
+              <w:top w:val="nil"/>
+              <w:left w:val="nil"/>
+              <w:bottom w:val="nil"/>
+              <w:right w:val="nil"/>
+            </w:tcBorders>
+          </w:tcPr>
+          <w:p>
+            <w:pPr>
+              <w:spacing w:after="160" w:line="259" w:lineRule="auto"/>
+              <w:rPr>
+                <w:rFonts w:asciiTheme="majorHAnsi" w:eastAsiaTheme="majorEastAsia" w:hAnsiTheme="majorHAnsi" w:cstheme="majorBidi"/>
+                <w:color w:val="2A4F1C" w:themeColor="accent1" w:themeShade="80"/>
+                <w:sz w:val="36"/>
+                <w:szCs w:val="36"/>
+                <w:u w:val="single"/>
+              </w:rPr>
+            </w:pPr>
+            <w:r>
+              <w:rPr>
+                <w:rFonts w:asciiTheme="majorHAnsi" w:eastAsiaTheme="majorEastAsia" w:hAnsiTheme="majorHAnsi" w:cstheme="majorBidi"/>
+                <w:color w:val="2A4F1C" w:themeColor="accent1" w:themeShade="80"/>
+                <w:sz w:val="36"/>
+                <w:szCs w:val="36"/>
+              </w:rPr>
+              <w:t>Introducimos un nuevo material, comprobamos que se ha introducido en la base de datos</w:t>
+            </w:r>
+          </w:p>
+          <w:p>
+            <w:r>
+              <w:rPr>
+                <w:noProof/>
+                <w:lang w:eastAsia="es-ES"/>
+              </w:rPr>
+              <w:drawing>
+                <wp:inline distT="0" distB="0" distL="0" distR="0">
+                  <wp:extent cx="4486901" cy="1638529"/>
+                  <wp:effectExtent l="0" t="0" r="0" b="0"/>
+                  <wp:docPr id="217" name="Imagen 217"/>
+                  <wp:cNvGraphicFramePr>
+                    <a:graphicFrameLocks xmlns:a="http://schemas.openxmlformats.org/drawingml/2006/main" noChangeAspect="1"/>
+                  </wp:cNvGraphicFramePr>
+                  <a:graphic xmlns:a="http://schemas.openxmlformats.org/drawingml/2006/main">
+                    <a:graphicData uri="http://schemas.openxmlformats.org/drawingml/2006/picture">
+                      <pic:pic xmlns:pic="http://schemas.openxmlformats.org/drawingml/2006/picture">
+                        <pic:nvPicPr>
+                          <pic:cNvPr id="217" name="Captura25.PNG"/>
+                          <pic:cNvPicPr/>
+                        </pic:nvPicPr>
+                        <pic:blipFill>
+                          <a:blip r:embed="rId32">
+                            <a:extLst>
+                              <a:ext uri="{28A0092B-C50C-407E-A947-70E740481C1C}">
+                                <a14:useLocalDpi xmlns:a14="http://schemas.microsoft.com/office/drawing/2010/main" val="0"/>
+                              </a:ext>
+                            </a:extLst>
+                          </a:blip>
+                          <a:stretch>
+                            <a:fillRect/>
+                          </a:stretch>
+                        </pic:blipFill>
+                        <pic:spPr>
+                          <a:xfrm>
+                            <a:off x="0" y="0"/>
+                            <a:ext cx="4486901" cy="1638529"/>
+                          </a:xfrm>
+                          <a:prstGeom prst="rect">
+                            <a:avLst/>
+                          </a:prstGeom>
+                        </pic:spPr>
+                      </pic:pic>
+                    </a:graphicData>
+                  </a:graphic>
+                </wp:inline>
+              </w:drawing>
+            </w:r>
+          </w:p>
+          <w:p/>
+          <w:p>
+            <w:r>
+              <w:rPr>
+                <w:noProof/>
+                <w:lang w:eastAsia="es-ES"/>
+              </w:rPr>
+              <w:drawing>
+                <wp:inline distT="0" distB="0" distL="0" distR="0">
+                  <wp:extent cx="3715268" cy="543001"/>
+                  <wp:effectExtent l="0" t="0" r="0" b="9525"/>
+                  <wp:docPr id="218" name="Imagen 218"/>
+                  <wp:cNvGraphicFramePr>
+                    <a:graphicFrameLocks xmlns:a="http://schemas.openxmlformats.org/drawingml/2006/main" noChangeAspect="1"/>
+                  </wp:cNvGraphicFramePr>
+                  <a:graphic xmlns:a="http://schemas.openxmlformats.org/drawingml/2006/main">
+                    <a:graphicData uri="http://schemas.openxmlformats.org/drawingml/2006/picture">
+                      <pic:pic xmlns:pic="http://schemas.openxmlformats.org/drawingml/2006/picture">
+                        <pic:nvPicPr>
+                          <pic:cNvPr id="218" name="Captura26.PNG"/>
+                          <pic:cNvPicPr/>
+                        </pic:nvPicPr>
+                        <pic:blipFill>
+                          <a:blip r:embed="rId33">
+                            <a:extLst>
+                              <a:ext uri="{28A0092B-C50C-407E-A947-70E740481C1C}">
+                                <a14:useLocalDpi xmlns:a14="http://schemas.microsoft.com/office/drawing/2010/main" val="0"/>
+                              </a:ext>
+                            </a:extLst>
+                          </a:blip>
+                          <a:stretch>
+                            <a:fillRect/>
+                          </a:stretch>
+                        </pic:blipFill>
+                        <pic:spPr>
+                          <a:xfrm>
+                            <a:off x="0" y="0"/>
+                            <a:ext cx="3715268" cy="543001"/>
+                          </a:xfrm>
+                          <a:prstGeom prst="rect">
+                            <a:avLst/>
+                          </a:prstGeom>
+                        </pic:spPr>
+                      </pic:pic>
+                    </a:graphicData>
+                  </a:graphic>
+                </wp:inline>
+              </w:drawing>
+            </w:r>
+          </w:p>
+        </w:tc>
+      </w:tr>
+    </w:tbl>
+    <w:p>
+      <w:pPr>
+        <w:rPr>
+          <w:rFonts w:asciiTheme="majorHAnsi" w:eastAsiaTheme="majorEastAsia" w:hAnsiTheme="majorHAnsi" w:cstheme="majorBidi"/>
+          <w:color w:val="549E39" w:themeColor="accent1"/>
+          <w:sz w:val="28"/>
+          <w:szCs w:val="28"/>
+        </w:rPr>
+      </w:pPr>
+    </w:p>
+    <w:p>
+      <w:pPr>
+        <w:pStyle w:val="Ttulo1"/>
+        <w:rPr>
+          <w:b/>
+          <w:u w:val="single"/>
+        </w:rPr>
+      </w:pPr>
+      <w:r>
+        <w:rPr>
+          <w:b/>
+        </w:rPr>
+        <w:t>1</w:t>
+      </w:r>
+      <w:r>
+        <w:rPr>
+          <w:b/>
+        </w:rPr>
+        <w:t>4</w:t>
+      </w:r>
+      <w:r>
+        <w:rPr>
+          <w:b/>
+        </w:rPr>
+        <w:t xml:space="preserve">. </w:t>
+      </w:r>
+      <w:r>
+        <w:rPr>
+          <w:b/>
+        </w:rPr>
+        <w:t>Prueb</w:t>
+      </w:r>
+      <w:r>
+        <w:rPr>
+          <w:b/>
+        </w:rPr>
+        <w:t xml:space="preserve">a de funcionamiento correcto </w:t>
+      </w:r>
+      <w:r>
+        <w:rPr>
+          <w:b/>
+        </w:rPr>
+        <w:t>del</w:t>
+      </w:r>
+      <w:r>
+        <w:rPr>
+          <w:b/>
+        </w:rPr>
+        <w:t xml:space="preserve"> </w:t>
+      </w:r>
+      <w:r>
+        <w:rPr>
+          <w:b/>
+        </w:rPr>
+        <w:t xml:space="preserve">método </w:t>
+      </w:r>
+      <w:proofErr w:type="spellStart"/>
+      <w:proofErr w:type="gramStart"/>
+      <w:r>
+        <w:rPr>
+          <w:b/>
+        </w:rPr>
+        <w:t>ponerMayusculasNombreApellido</w:t>
+      </w:r>
+      <w:proofErr w:type="spellEnd"/>
+      <w:r>
+        <w:rPr>
+          <w:b/>
+        </w:rPr>
+        <w:t>(</w:t>
+      </w:r>
+      <w:proofErr w:type="gramEnd"/>
+      <w:r>
+        <w:rPr>
+          <w:b/>
+        </w:rPr>
+        <w:t>)</w:t>
+      </w:r>
+    </w:p>
+    <w:p>
+      <w:pPr>
+        <w:rPr>
+          <w:rFonts w:asciiTheme="majorHAnsi" w:eastAsiaTheme="majorEastAsia" w:hAnsiTheme="majorHAnsi" w:cstheme="majorBidi"/>
+          <w:color w:val="549E39" w:themeColor="accent1"/>
+          <w:sz w:val="28"/>
+          <w:szCs w:val="28"/>
+        </w:rPr>
+      </w:pPr>
+    </w:p>
+    <w:p>
+      <w:pPr>
+        <w:rPr>
+          <w:rFonts w:asciiTheme="majorHAnsi" w:eastAsiaTheme="majorEastAsia" w:hAnsiTheme="majorHAnsi" w:cstheme="majorBidi"/>
+          <w:color w:val="549E39" w:themeColor="accent1"/>
+          <w:sz w:val="28"/>
+          <w:szCs w:val="28"/>
+        </w:rPr>
+      </w:pPr>
+      <w:r>
+        <w:rPr>
+          <w:rFonts w:asciiTheme="majorHAnsi" w:eastAsiaTheme="majorEastAsia" w:hAnsiTheme="majorHAnsi" w:cstheme="majorBidi"/>
+          <w:color w:val="549E39" w:themeColor="accent1"/>
+          <w:sz w:val="28"/>
+          <w:szCs w:val="28"/>
+        </w:rPr>
+        <w:t xml:space="preserve">Con </w:t>
+      </w:r>
+      <w:proofErr w:type="spellStart"/>
+      <w:proofErr w:type="gramStart"/>
+      <w:r>
+        <w:rPr>
+          <w:rFonts w:asciiTheme="majorHAnsi" w:eastAsiaTheme="majorEastAsia" w:hAnsiTheme="majorHAnsi" w:cstheme="majorBidi"/>
+          <w:color w:val="549E39" w:themeColor="accent1"/>
+          <w:sz w:val="28"/>
+          <w:szCs w:val="28"/>
+        </w:rPr>
+        <w:t>ponerMayusculasNombreApellido</w:t>
+      </w:r>
+      <w:proofErr w:type="spellEnd"/>
+      <w:r>
+        <w:rPr>
+          <w:rFonts w:asciiTheme="majorHAnsi" w:eastAsiaTheme="majorEastAsia" w:hAnsiTheme="majorHAnsi" w:cstheme="majorBidi"/>
+          <w:color w:val="549E39" w:themeColor="accent1"/>
+          <w:sz w:val="28"/>
+          <w:szCs w:val="28"/>
+        </w:rPr>
+        <w:t>(</w:t>
+      </w:r>
+      <w:proofErr w:type="gramEnd"/>
+      <w:r>
+        <w:rPr>
+          <w:rFonts w:asciiTheme="majorHAnsi" w:eastAsiaTheme="majorEastAsia" w:hAnsiTheme="majorHAnsi" w:cstheme="majorBidi"/>
+          <w:color w:val="549E39" w:themeColor="accent1"/>
+          <w:sz w:val="28"/>
+          <w:szCs w:val="28"/>
+        </w:rPr>
+        <w:t>)</w:t>
+      </w:r>
+      <w:r>
+        <w:rPr>
+          <w:rFonts w:asciiTheme="majorHAnsi" w:eastAsiaTheme="majorEastAsia" w:hAnsiTheme="majorHAnsi" w:cstheme="majorBidi"/>
+          <w:color w:val="549E39" w:themeColor="accent1"/>
+          <w:sz w:val="28"/>
+          <w:szCs w:val="28"/>
+        </w:rPr>
+        <w:t xml:space="preserve"> lo que hacemos es que cuando creamos un nuevo usuario</w:t>
+      </w:r>
+      <w:r>
+        <w:rPr>
+          <w:rFonts w:asciiTheme="majorHAnsi" w:eastAsiaTheme="majorEastAsia" w:hAnsiTheme="majorHAnsi" w:cstheme="majorBidi"/>
+          <w:color w:val="549E39" w:themeColor="accent1"/>
+          <w:sz w:val="28"/>
+          <w:szCs w:val="28"/>
+        </w:rPr>
+        <w:t>, creamos un objeto Usuario y en el setter llamamos a este método</w:t>
+      </w:r>
+      <w:r>
+        <w:rPr>
+          <w:rFonts w:asciiTheme="majorHAnsi" w:eastAsiaTheme="majorEastAsia" w:hAnsiTheme="majorHAnsi" w:cstheme="majorBidi"/>
+          <w:color w:val="549E39" w:themeColor="accent1"/>
+          <w:sz w:val="28"/>
+          <w:szCs w:val="28"/>
+        </w:rPr>
+        <w:t>,</w:t>
+      </w:r>
+      <w:r>
+        <w:rPr>
+          <w:rFonts w:asciiTheme="majorHAnsi" w:eastAsiaTheme="majorEastAsia" w:hAnsiTheme="majorHAnsi" w:cstheme="majorBidi"/>
+          <w:color w:val="549E39" w:themeColor="accent1"/>
+          <w:sz w:val="28"/>
+          <w:szCs w:val="28"/>
+        </w:rPr>
+        <w:t xml:space="preserve"> de forma que</w:t>
+      </w:r>
+      <w:r>
+        <w:rPr>
+          <w:rFonts w:asciiTheme="majorHAnsi" w:eastAsiaTheme="majorEastAsia" w:hAnsiTheme="majorHAnsi" w:cstheme="majorBidi"/>
+          <w:color w:val="549E39" w:themeColor="accent1"/>
+          <w:sz w:val="28"/>
+          <w:szCs w:val="28"/>
+        </w:rPr>
+        <w:t xml:space="preserve"> da igual cómo nos escriba el </w:t>
+      </w:r>
+      <w:r>
+        <w:rPr>
+          <w:rFonts w:asciiTheme="majorHAnsi" w:eastAsiaTheme="majorEastAsia" w:hAnsiTheme="majorHAnsi" w:cstheme="majorBidi"/>
+          <w:color w:val="549E39" w:themeColor="accent1"/>
+          <w:sz w:val="28"/>
+          <w:szCs w:val="28"/>
+        </w:rPr>
+        <w:lastRenderedPageBreak/>
+        <w:t>nombre y los apellidos, ponemos</w:t>
+      </w:r>
+      <w:r>
+        <w:rPr>
+          <w:rFonts w:asciiTheme="majorHAnsi" w:eastAsiaTheme="majorEastAsia" w:hAnsiTheme="majorHAnsi" w:cstheme="majorBidi"/>
+          <w:color w:val="549E39" w:themeColor="accent1"/>
+          <w:sz w:val="28"/>
+          <w:szCs w:val="28"/>
+        </w:rPr>
+        <w:t xml:space="preserve"> la primera letra en Mayúscula</w:t>
+      </w:r>
+      <w:r>
+        <w:rPr>
+          <w:rFonts w:asciiTheme="majorHAnsi" w:eastAsiaTheme="majorEastAsia" w:hAnsiTheme="majorHAnsi" w:cstheme="majorBidi"/>
+          <w:color w:val="549E39" w:themeColor="accent1"/>
+          <w:sz w:val="28"/>
+          <w:szCs w:val="28"/>
+        </w:rPr>
+        <w:t xml:space="preserve"> de cada nombre/apellido</w:t>
+      </w:r>
+      <w:r>
+        <w:rPr>
+          <w:rFonts w:asciiTheme="majorHAnsi" w:eastAsiaTheme="majorEastAsia" w:hAnsiTheme="majorHAnsi" w:cstheme="majorBidi"/>
+          <w:color w:val="549E39" w:themeColor="accent1"/>
+          <w:sz w:val="28"/>
+          <w:szCs w:val="28"/>
+        </w:rPr>
+        <w:t xml:space="preserve"> </w:t>
+      </w:r>
+      <w:r>
+        <w:rPr>
+          <w:rFonts w:asciiTheme="majorHAnsi" w:eastAsiaTheme="majorEastAsia" w:hAnsiTheme="majorHAnsi" w:cstheme="majorBidi"/>
+          <w:color w:val="549E39" w:themeColor="accent1"/>
+          <w:sz w:val="28"/>
+          <w:szCs w:val="28"/>
+        </w:rPr>
+        <w:t xml:space="preserve">ya sea un nombre/apellido </w:t>
+      </w:r>
+      <w:r>
+        <w:rPr>
+          <w:rFonts w:asciiTheme="majorHAnsi" w:eastAsiaTheme="majorEastAsia" w:hAnsiTheme="majorHAnsi" w:cstheme="majorBidi"/>
+          <w:color w:val="549E39" w:themeColor="accent1"/>
+          <w:sz w:val="28"/>
+          <w:szCs w:val="28"/>
+        </w:rPr>
+        <w:t>compuesto o no</w:t>
+      </w:r>
+    </w:p>
+    <w:p>
+      <w:pPr>
+        <w:rPr>
+          <w:rFonts w:asciiTheme="majorHAnsi" w:eastAsiaTheme="majorEastAsia" w:hAnsiTheme="majorHAnsi" w:cstheme="majorBidi"/>
+          <w:color w:val="549E39" w:themeColor="accent1"/>
+          <w:sz w:val="28"/>
+          <w:szCs w:val="28"/>
+          <w:u w:val="single"/>
+        </w:rPr>
+      </w:pPr>
+    </w:p>
+    <w:tbl>
+      <w:tblPr>
+        <w:tblStyle w:val="Tablaconcuadrcula"/>
+        <w:tblW w:w="0" w:type="auto"/>
+        <w:tblLook w:val="04A0" w:firstRow="1" w:lastRow="0" w:firstColumn="1" w:lastColumn="0" w:noHBand="0" w:noVBand="1"/>
+      </w:tblPr>
+      <w:tblGrid>
+        <w:gridCol w:w="666"/>
+        <w:gridCol w:w="7838"/>
+      </w:tblGrid>
+      <w:tr>
+        <w:tc>
+          <w:tcPr>
+            <w:tcW w:w="666" w:type="dxa"/>
+            <w:tcBorders>
+              <w:top w:val="nil"/>
+              <w:left w:val="nil"/>
+              <w:bottom w:val="nil"/>
+              <w:right w:val="nil"/>
+            </w:tcBorders>
+          </w:tcPr>
+          <w:p>
+            <w:pPr>
+              <w:spacing w:after="160" w:line="259" w:lineRule="auto"/>
+              <w:jc w:val="right"/>
+              <w:rPr>
+                <w:u w:val="single"/>
+              </w:rPr>
+            </w:pPr>
+            <w:r>
+              <w:rPr>
+                <w:noProof/>
+                <w:lang w:eastAsia="es-ES"/>
+              </w:rPr>
+              <w:drawing>
+                <wp:inline distT="0" distB="0" distL="0" distR="0" wp14:anchorId="5D78D934" wp14:editId="0031831A">
+                  <wp:extent cx="285750" cy="285750"/>
+                  <wp:effectExtent l="0" t="0" r="0" b="0"/>
+                  <wp:docPr id="219" name="Imagen 219" descr="C:\Users\Yann\AppData\Local\Microsoft\Windows\INetCache\Content.Word\1200px-Yes_Check_Circle.svg.png"/>
+                  <wp:cNvGraphicFramePr>
+                    <a:graphicFrameLocks xmlns:a="http://schemas.openxmlformats.org/drawingml/2006/main" noChangeAspect="1"/>
+                  </wp:cNvGraphicFramePr>
+                  <a:graphic xmlns:a="http://schemas.openxmlformats.org/drawingml/2006/main">
+                    <a:graphicData uri="http://schemas.openxmlformats.org/drawingml/2006/picture">
+                      <pic:pic xmlns:pic="http://schemas.openxmlformats.org/drawingml/2006/picture">
+                        <pic:nvPicPr>
+                          <pic:cNvPr id="0" name="Imagen 2" descr="C:\Users\Yann\AppData\Local\Microsoft\Windows\INetCache\Content.Word\1200px-Yes_Check_Circle.svg.png"/>
+                          <pic:cNvPicPr>
+                            <a:picLocks noChangeAspect="1" noChangeArrowheads="1"/>
+                          </pic:cNvPicPr>
+                        </pic:nvPicPr>
+                        <pic:blipFill>
+                          <a:blip r:embed="rId7" cstate="print">
+                            <a:extLst>
+                              <a:ext uri="{28A0092B-C50C-407E-A947-70E740481C1C}">
+                                <a14:useLocalDpi xmlns:a14="http://schemas.microsoft.com/office/drawing/2010/main" val="0"/>
+                              </a:ext>
+                            </a:extLst>
+                          </a:blip>
+                          <a:srcRect/>
+                          <a:stretch>
+                            <a:fillRect/>
+                          </a:stretch>
+                        </pic:blipFill>
+                        <pic:spPr bwMode="auto">
+                          <a:xfrm>
+                            <a:off x="0" y="0"/>
+                            <a:ext cx="285750" cy="285750"/>
+                          </a:xfrm>
+                          <a:prstGeom prst="rect">
+                            <a:avLst/>
+                          </a:prstGeom>
+                          <a:noFill/>
+                          <a:ln>
+                            <a:noFill/>
+                          </a:ln>
+                        </pic:spPr>
+                      </pic:pic>
+                    </a:graphicData>
+                  </a:graphic>
+                </wp:inline>
+              </w:drawing>
+            </w:r>
+          </w:p>
+        </w:tc>
+        <w:tc>
+          <w:tcPr>
+            <w:tcW w:w="7838" w:type="dxa"/>
+            <w:tcBorders>
+              <w:top w:val="nil"/>
+              <w:left w:val="nil"/>
+              <w:bottom w:val="nil"/>
+              <w:right w:val="nil"/>
+            </w:tcBorders>
+          </w:tcPr>
+          <w:p>
+            <w:pPr>
+              <w:spacing w:after="160" w:line="259" w:lineRule="auto"/>
+              <w:rPr>
+                <w:rFonts w:asciiTheme="majorHAnsi" w:eastAsiaTheme="majorEastAsia" w:hAnsiTheme="majorHAnsi" w:cstheme="majorBidi"/>
+                <w:color w:val="2A4F1C" w:themeColor="accent1" w:themeShade="80"/>
+                <w:sz w:val="36"/>
+                <w:szCs w:val="36"/>
+              </w:rPr>
+            </w:pPr>
+            <w:r>
+              <w:rPr>
+                <w:rFonts w:asciiTheme="majorHAnsi" w:eastAsiaTheme="majorEastAsia" w:hAnsiTheme="majorHAnsi" w:cstheme="majorBidi"/>
+                <w:color w:val="2A4F1C" w:themeColor="accent1" w:themeShade="80"/>
+                <w:sz w:val="36"/>
+                <w:szCs w:val="36"/>
+              </w:rPr>
+              <w:t>Registramos un nuevo usuario</w:t>
+            </w:r>
+            <w:r>
+              <w:rPr>
+                <w:rFonts w:asciiTheme="majorHAnsi" w:eastAsiaTheme="majorEastAsia" w:hAnsiTheme="majorHAnsi" w:cstheme="majorBidi"/>
+                <w:color w:val="2A4F1C" w:themeColor="accent1" w:themeShade="80"/>
+                <w:sz w:val="36"/>
+                <w:szCs w:val="36"/>
+              </w:rPr>
+              <w:t>,</w:t>
+            </w:r>
+            <w:r>
+              <w:rPr>
+                <w:rFonts w:asciiTheme="majorHAnsi" w:eastAsiaTheme="majorEastAsia" w:hAnsiTheme="majorHAnsi" w:cstheme="majorBidi"/>
+                <w:color w:val="2A4F1C" w:themeColor="accent1" w:themeShade="80"/>
+                <w:sz w:val="36"/>
+                <w:szCs w:val="36"/>
+              </w:rPr>
+              <w:t xml:space="preserve"> y vemos como nos cambia las primeras letras por mayúsculas </w:t>
+            </w:r>
+            <w:r>
+              <w:rPr>
+                <w:rFonts w:asciiTheme="majorHAnsi" w:eastAsiaTheme="majorEastAsia" w:hAnsiTheme="majorHAnsi" w:cstheme="majorBidi"/>
+                <w:color w:val="2A4F1C" w:themeColor="accent1" w:themeShade="80"/>
+                <w:sz w:val="36"/>
+                <w:szCs w:val="36"/>
+              </w:rPr>
+              <w:t>en el objeto</w:t>
+            </w:r>
+            <w:r>
+              <w:rPr>
+                <w:rFonts w:asciiTheme="majorHAnsi" w:eastAsiaTheme="majorEastAsia" w:hAnsiTheme="majorHAnsi" w:cstheme="majorBidi"/>
+                <w:color w:val="2A4F1C" w:themeColor="accent1" w:themeShade="80"/>
+                <w:sz w:val="36"/>
+                <w:szCs w:val="36"/>
+              </w:rPr>
+              <w:t xml:space="preserve">, </w:t>
+            </w:r>
+            <w:r>
+              <w:rPr>
+                <w:rFonts w:asciiTheme="majorHAnsi" w:eastAsiaTheme="majorEastAsia" w:hAnsiTheme="majorHAnsi" w:cstheme="majorBidi"/>
+                <w:color w:val="2A4F1C" w:themeColor="accent1" w:themeShade="80"/>
+                <w:sz w:val="36"/>
+                <w:szCs w:val="36"/>
+              </w:rPr>
+              <w:t>el cual luego mostramos atributos</w:t>
+            </w:r>
+            <w:r>
+              <w:rPr>
+                <w:rFonts w:asciiTheme="majorHAnsi" w:eastAsiaTheme="majorEastAsia" w:hAnsiTheme="majorHAnsi" w:cstheme="majorBidi"/>
+                <w:color w:val="2A4F1C" w:themeColor="accent1" w:themeShade="80"/>
+                <w:sz w:val="36"/>
+                <w:szCs w:val="36"/>
+              </w:rPr>
+              <w:t>,</w:t>
+            </w:r>
+            <w:r>
+              <w:rPr>
+                <w:rFonts w:asciiTheme="majorHAnsi" w:eastAsiaTheme="majorEastAsia" w:hAnsiTheme="majorHAnsi" w:cstheme="majorBidi"/>
+                <w:color w:val="2A4F1C" w:themeColor="accent1" w:themeShade="80"/>
+                <w:sz w:val="36"/>
+                <w:szCs w:val="36"/>
+              </w:rPr>
+              <w:t xml:space="preserve"> y guardamos en la base de datos</w:t>
+            </w:r>
+          </w:p>
+          <w:p>
+            <w:pPr>
+              <w:spacing w:after="160" w:line="259" w:lineRule="auto"/>
+              <w:rPr>
+                <w:rFonts w:asciiTheme="majorHAnsi" w:eastAsiaTheme="majorEastAsia" w:hAnsiTheme="majorHAnsi" w:cstheme="majorBidi"/>
+                <w:color w:val="2A4F1C" w:themeColor="accent1" w:themeShade="80"/>
+                <w:sz w:val="36"/>
+                <w:szCs w:val="36"/>
+              </w:rPr>
+            </w:pPr>
+            <w:bookmarkStart w:id="0" w:name="_GoBack"/>
+            <w:bookmarkEnd w:id="0"/>
+          </w:p>
+          <w:p>
+            <w:pPr>
+              <w:pStyle w:val="Sinespaciado"/>
+              <w:rPr>
+                <w:rFonts w:eastAsiaTheme="majorEastAsia"/>
+              </w:rPr>
+            </w:pPr>
+            <w:r>
+              <w:rPr>
+                <w:rFonts w:eastAsiaTheme="majorEastAsia"/>
+                <w:noProof/>
+                <w:lang w:eastAsia="es-ES"/>
+              </w:rPr>
+              <w:drawing>
+                <wp:inline distT="0" distB="0" distL="0" distR="0">
+                  <wp:extent cx="4819650" cy="2396704"/>
+                  <wp:effectExtent l="0" t="0" r="0" b="3810"/>
+                  <wp:docPr id="222" name="Imagen 222"/>
+                  <wp:cNvGraphicFramePr>
+                    <a:graphicFrameLocks xmlns:a="http://schemas.openxmlformats.org/drawingml/2006/main" noChangeAspect="1"/>
+                  </wp:cNvGraphicFramePr>
+                  <a:graphic xmlns:a="http://schemas.openxmlformats.org/drawingml/2006/main">
+                    <a:graphicData uri="http://schemas.openxmlformats.org/drawingml/2006/picture">
+                      <pic:pic xmlns:pic="http://schemas.openxmlformats.org/drawingml/2006/picture">
+                        <pic:nvPicPr>
+                          <pic:cNvPr id="222" name="Captura27.PNG"/>
+                          <pic:cNvPicPr/>
+                        </pic:nvPicPr>
+                        <pic:blipFill>
+                          <a:blip r:embed="rId34">
+                            <a:extLst>
+                              <a:ext uri="{28A0092B-C50C-407E-A947-70E740481C1C}">
+                                <a14:useLocalDpi xmlns:a14="http://schemas.microsoft.com/office/drawing/2010/main" val="0"/>
+                              </a:ext>
+                            </a:extLst>
+                          </a:blip>
+                          <a:stretch>
+                            <a:fillRect/>
+                          </a:stretch>
+                        </pic:blipFill>
+                        <pic:spPr>
+                          <a:xfrm>
+                            <a:off x="0" y="0"/>
+                            <a:ext cx="4828089" cy="2400900"/>
+                          </a:xfrm>
+                          <a:prstGeom prst="rect">
+                            <a:avLst/>
+                          </a:prstGeom>
+                        </pic:spPr>
+                      </pic:pic>
+                    </a:graphicData>
+                  </a:graphic>
+                </wp:inline>
+              </w:drawing>
+            </w:r>
+          </w:p>
+          <w:p/>
+          <w:p/>
+        </w:tc>
+      </w:tr>
+    </w:tbl>
+    <w:p>
+      <w:pPr>
+        <w:rPr>
+          <w:rFonts w:asciiTheme="majorHAnsi" w:eastAsiaTheme="majorEastAsia" w:hAnsiTheme="majorHAnsi" w:cstheme="majorBidi"/>
+          <w:color w:val="549E39" w:themeColor="accent1"/>
+          <w:sz w:val="28"/>
+          <w:szCs w:val="28"/>
+        </w:rPr>
+      </w:pPr>
     </w:p>
     <w:sectPr>
       <w:pgSz w:w="11906" w:h="16838"/>
@@ -3328,7 +7200,7 @@
         <v:path o:extrusionok="f" gradientshapeok="t" o:connecttype="rect"/>
         <o:lock v:ext="edit" aspectratio="t"/>
       </v:shapetype>
-      <v:shape id="_x0000_i1096" type="#_x0000_t75" style="width:441.75pt;height:441.75pt" o:bullet="t">
+      <v:shape id="_x0000_i1220" type="#_x0000_t75" style="width:441.75pt;height:441.75pt" o:bullet="t">
         <v:imagedata r:id="rId1" o:title="1200px-Yes_Check_Circle"/>
       </v:shape>
     </w:pict>
@@ -4196,7 +8068,7 @@
   <w:style w:type="paragraph" w:default="1" w:styleId="Normal">
     <w:name w:val="Normal"/>
     <w:qFormat/>
-    <w:rsid w:val="00315B30"/>
+    <w:rsid w:val="00557C9B"/>
   </w:style>
   <w:style w:type="paragraph" w:styleId="Ttulo1">
     <w:name w:val="heading 1"/>
@@ -5230,7 +9102,7 @@
 </file>
 
 <file path=customXml/itemProps2.xml><?xml version="1.0" encoding="utf-8"?>
-<ds:datastoreItem xmlns:ds="http://schemas.openxmlformats.org/officeDocument/2006/customXml" ds:itemID="{3EB704F7-D5D5-4290-B2B9-33D172C248CB}">
+<ds:datastoreItem xmlns:ds="http://schemas.openxmlformats.org/officeDocument/2006/customXml" ds:itemID="{F058D626-AE86-42E3-B6BF-20F19537B43D}">
   <ds:schemaRefs>
     <ds:schemaRef ds:uri="http://schemas.openxmlformats.org/officeDocument/2006/bibliography"/>
   </ds:schemaRefs>

</xml_diff>